<commit_message>
Did some changes in folder structure and Added Redis, RedisService, EmailService for otp . Some Update in doc too
</commit_message>
<xml_diff>
--- a/Documents/Todo List Project Documentation.docx
+++ b/Documents/Todo List Project Documentation.docx
@@ -158,6 +158,25 @@
         </w:numPr>
       </w:pPr>
       <w:r>
+        <w:t xml:space="preserve">Send and otp email for signin, resetPassword and </w:t>
+      </w:r>
+      <w:proofErr w:type="gramStart"/>
+      <w:r>
+        <w:t>login(</w:t>
+      </w:r>
+      <w:proofErr w:type="gramEnd"/>
+      <w:r>
+        <w:t>if user opted for it)</w:t>
+      </w:r>
+    </w:p>
+    <w:p>
+      <w:pPr>
+        <w:numPr>
+          <w:ilvl w:val="1"/>
+          <w:numId w:val="6"/>
+        </w:numPr>
+      </w:pPr>
+      <w:r>
         <w:t>View and update user profile.</w:t>
       </w:r>
     </w:p>
@@ -310,13 +329,7 @@
         </w:numPr>
       </w:pPr>
       <w:r>
-        <w:t xml:space="preserve">Send </w:t>
-      </w:r>
-      <w:r>
-        <w:t xml:space="preserve">email/notifications </w:t>
-      </w:r>
-      <w:r>
-        <w:t>to newly added member.</w:t>
+        <w:t>Send email/notifications to newly added member.</w:t>
       </w:r>
     </w:p>
     <w:p>
@@ -425,7 +438,15 @@
         <w:t>Performance</w:t>
       </w:r>
       <w:r>
-        <w:t>: The application should handle up to 1000 concurrent users.(not an immediate requirement)</w:t>
+        <w:t xml:space="preserve">: The application should handle up to 1000 concurrent </w:t>
+      </w:r>
+      <w:proofErr w:type="gramStart"/>
+      <w:r>
+        <w:t>users.(</w:t>
+      </w:r>
+      <w:proofErr w:type="gramEnd"/>
+      <w:r>
+        <w:t>not an immediate requirement)</w:t>
       </w:r>
     </w:p>
     <w:p>
@@ -582,12 +603,8 @@
       <w:r>
         <w:t>: OAuth2 for secure user authentication.</w:t>
       </w:r>
-    </w:p>
-    <w:p>
-      <w:r>
-        <w:pict w14:anchorId="559136D4">
-          <v:rect id="_x0000_i1030" style="width:0;height:1.5pt" o:hralign="center" o:hrstd="t" o:hr="t" fillcolor="#a0a0a0" stroked="f"/>
-        </w:pict>
+      <w:r>
+        <w:br w:type="page"/>
       </w:r>
     </w:p>
     <w:p>
@@ -603,7 +620,7 @@
           <w:szCs w:val="26"/>
         </w:rPr>
       </w:pPr>
-      <w:bookmarkStart w:id="6" w:name="_5r03onro6afj" w:colFirst="0" w:colLast="0"/>
+      <w:bookmarkStart w:id="6" w:name="_y9pdzdi2tlp1" w:colFirst="0" w:colLast="0"/>
       <w:bookmarkEnd w:id="6"/>
       <w:r>
         <w:rPr>
@@ -612,69 +629,40 @@
           <w:sz w:val="26"/>
           <w:szCs w:val="26"/>
         </w:rPr>
-        <w:t>5. Milestones and Timeline</w:t>
-      </w:r>
-    </w:p>
-    <w:p>
-      <w:pPr>
-        <w:numPr>
-          <w:ilvl w:val="0"/>
-          <w:numId w:val="1"/>
-        </w:numPr>
-        <w:spacing w:before="240"/>
-      </w:pPr>
-      <w:r>
-        <w:t>Setup project, implement user authentication.</w:t>
-      </w:r>
-    </w:p>
-    <w:p>
-      <w:pPr>
-        <w:numPr>
-          <w:ilvl w:val="0"/>
-          <w:numId w:val="1"/>
-        </w:numPr>
-      </w:pPr>
-      <w:r>
-        <w:t xml:space="preserve">Implement </w:t>
-      </w:r>
-      <w:r>
-        <w:t>user and to-do’s</w:t>
-      </w:r>
-      <w:r>
-        <w:t xml:space="preserve"> management.</w:t>
-      </w:r>
-    </w:p>
-    <w:p>
-      <w:pPr>
-        <w:numPr>
-          <w:ilvl w:val="0"/>
-          <w:numId w:val="1"/>
-        </w:numPr>
-      </w:pPr>
-      <w:r>
-        <w:t>Implement group management.</w:t>
-      </w:r>
-    </w:p>
-    <w:p>
-      <w:pPr>
-        <w:numPr>
-          <w:ilvl w:val="0"/>
-          <w:numId w:val="1"/>
-        </w:numPr>
-        <w:spacing w:after="240"/>
-      </w:pPr>
-      <w:r>
-        <w:t>Implement role-based access control, finalize frontend, testing, deployment.</w:t>
-      </w:r>
-    </w:p>
-    <w:p>
-      <w:r>
-        <w:pict w14:anchorId="3A06AB3C">
-          <v:rect id="_x0000_i1031" style="width:0;height:1.5pt" o:hralign="center" o:hrstd="t" o:hr="t" fillcolor="#a0a0a0" stroked="f"/>
+        <w:lastRenderedPageBreak/>
+        <w:t>Data Models and Database Design</w:t>
+      </w:r>
+    </w:p>
+    <w:p>
+      <w:pPr>
+        <w:pStyle w:val="Heading4"/>
+        <w:keepNext w:val="0"/>
+        <w:keepLines w:val="0"/>
+        <w:spacing w:before="240" w:after="40"/>
+        <w:rPr>
+          <w:b/>
+          <w:color w:val="000000"/>
+          <w:sz w:val="22"/>
+          <w:szCs w:val="22"/>
+        </w:rPr>
+      </w:pPr>
+      <w:bookmarkStart w:id="7" w:name="_w7vb2gf90yvl" w:colFirst="0" w:colLast="0"/>
+      <w:bookmarkEnd w:id="7"/>
+      <w:r>
+        <w:rPr>
+          <w:b/>
+          <w:color w:val="000000"/>
+          <w:sz w:val="22"/>
+          <w:szCs w:val="22"/>
+        </w:rPr>
+        <w:t>Title: Todo List Application Database Design</w:t>
+      </w:r>
+    </w:p>
+    <w:p>
+      <w:r>
+        <w:pict w14:anchorId="307F9DD2">
+          <v:rect id="_x0000_i1032" style="width:0;height:1.5pt" o:hralign="center" o:hrstd="t" o:hr="t" fillcolor="#a0a0a0" stroked="f"/>
         </w:pict>
-      </w:r>
-      <w:r>
-        <w:br w:type="page"/>
       </w:r>
     </w:p>
     <w:p>
@@ -690,8 +678,8 @@
           <w:szCs w:val="26"/>
         </w:rPr>
       </w:pPr>
-      <w:bookmarkStart w:id="7" w:name="_y9pdzdi2tlp1" w:colFirst="0" w:colLast="0"/>
-      <w:bookmarkEnd w:id="7"/>
+      <w:bookmarkStart w:id="8" w:name="_zhdu0fcmq7hb" w:colFirst="0" w:colLast="0"/>
+      <w:bookmarkEnd w:id="8"/>
       <w:r>
         <w:rPr>
           <w:b/>
@@ -699,8 +687,1132 @@
           <w:sz w:val="26"/>
           <w:szCs w:val="26"/>
         </w:rPr>
+        <w:t>1. ERD Diagrams</w:t>
+      </w:r>
+    </w:p>
+    <w:p>
+      <w:r>
+        <w:t>(Placeholder for your actual ERD diagram)</w:t>
+      </w:r>
+    </w:p>
+    <w:p>
+      <w:r>
+        <w:pict w14:anchorId="10371D88">
+          <v:rect id="_x0000_i1033" style="width:0;height:1.5pt" o:hralign="center" o:hrstd="t" o:hr="t" fillcolor="#a0a0a0" stroked="f"/>
+        </w:pict>
+      </w:r>
+    </w:p>
+    <w:p>
+      <w:pPr>
+        <w:pStyle w:val="Heading3"/>
+        <w:keepNext w:val="0"/>
+        <w:keepLines w:val="0"/>
+        <w:spacing w:before="280"/>
+        <w:rPr>
+          <w:b/>
+          <w:color w:val="000000"/>
+          <w:sz w:val="26"/>
+          <w:szCs w:val="26"/>
+        </w:rPr>
+      </w:pPr>
+      <w:bookmarkStart w:id="9" w:name="_sjzj98rgvbnq" w:colFirst="0" w:colLast="0"/>
+      <w:bookmarkEnd w:id="9"/>
+      <w:r>
+        <w:rPr>
+          <w:b/>
+          <w:color w:val="000000"/>
+          <w:sz w:val="26"/>
+          <w:szCs w:val="26"/>
+        </w:rPr>
+        <w:t>2. Table Structures</w:t>
+      </w:r>
+    </w:p>
+    <w:p>
+      <w:pPr>
+        <w:numPr>
+          <w:ilvl w:val="0"/>
+          <w:numId w:val="7"/>
+        </w:numPr>
+        <w:spacing w:before="240"/>
+      </w:pPr>
+      <w:r>
+        <w:rPr>
+          <w:b/>
+        </w:rPr>
+        <w:t>User</w:t>
+      </w:r>
+    </w:p>
+    <w:p>
+      <w:pPr>
+        <w:numPr>
+          <w:ilvl w:val="1"/>
+          <w:numId w:val="7"/>
+        </w:numPr>
+      </w:pPr>
+      <w:r>
+        <w:rPr>
+          <w:rFonts w:ascii="Roboto Mono" w:eastAsia="Roboto Mono" w:hAnsi="Roboto Mono" w:cs="Roboto Mono"/>
+          <w:color w:val="188038"/>
+        </w:rPr>
+        <w:t>id</w:t>
+      </w:r>
+      <w:r>
+        <w:t>: Integer (Primary Key)</w:t>
+      </w:r>
+    </w:p>
+    <w:p>
+      <w:pPr>
+        <w:numPr>
+          <w:ilvl w:val="1"/>
+          <w:numId w:val="7"/>
+        </w:numPr>
+      </w:pPr>
+      <w:r>
+        <w:rPr>
+          <w:rFonts w:ascii="Roboto Mono" w:eastAsia="Roboto Mono" w:hAnsi="Roboto Mono" w:cs="Roboto Mono"/>
+          <w:color w:val="188038"/>
+        </w:rPr>
+        <w:t>username</w:t>
+      </w:r>
+      <w:r>
+        <w:t>: String (Unique)</w:t>
+      </w:r>
+    </w:p>
+    <w:p>
+      <w:pPr>
+        <w:numPr>
+          <w:ilvl w:val="1"/>
+          <w:numId w:val="7"/>
+        </w:numPr>
+      </w:pPr>
+      <w:r>
+        <w:rPr>
+          <w:rFonts w:ascii="Roboto Mono" w:eastAsia="Roboto Mono" w:hAnsi="Roboto Mono" w:cs="Roboto Mono"/>
+          <w:color w:val="188038"/>
+        </w:rPr>
+        <w:t>password</w:t>
+      </w:r>
+      <w:r>
+        <w:t>: String</w:t>
+      </w:r>
+    </w:p>
+    <w:p>
+      <w:pPr>
+        <w:numPr>
+          <w:ilvl w:val="1"/>
+          <w:numId w:val="7"/>
+        </w:numPr>
+      </w:pPr>
+      <w:r>
+        <w:rPr>
+          <w:rFonts w:ascii="Roboto Mono" w:eastAsia="Roboto Mono" w:hAnsi="Roboto Mono" w:cs="Roboto Mono"/>
+          <w:color w:val="188038"/>
+        </w:rPr>
+        <w:t>roles</w:t>
+      </w:r>
+      <w:r>
+        <w:t>: String</w:t>
+      </w:r>
+    </w:p>
+    <w:p>
+      <w:pPr>
+        <w:numPr>
+          <w:ilvl w:val="0"/>
+          <w:numId w:val="7"/>
+        </w:numPr>
+      </w:pPr>
+      <w:r>
+        <w:rPr>
+          <w:b/>
+        </w:rPr>
+        <w:t>Role (</w:t>
+      </w:r>
+      <w:proofErr w:type="gramStart"/>
+      <w:r>
+        <w:rPr>
+          <w:b/>
+        </w:rPr>
+        <w:t>Optional ,</w:t>
+      </w:r>
+      <w:proofErr w:type="gramEnd"/>
+      <w:r>
+        <w:rPr>
+          <w:b/>
+        </w:rPr>
+        <w:t xml:space="preserve"> if requirement occurs)</w:t>
+      </w:r>
+    </w:p>
+    <w:p>
+      <w:pPr>
+        <w:numPr>
+          <w:ilvl w:val="1"/>
+          <w:numId w:val="7"/>
+        </w:numPr>
+      </w:pPr>
+      <w:r>
+        <w:rPr>
+          <w:rFonts w:ascii="Roboto Mono" w:eastAsia="Roboto Mono" w:hAnsi="Roboto Mono" w:cs="Roboto Mono"/>
+          <w:color w:val="188038"/>
+        </w:rPr>
+        <w:t>id</w:t>
+      </w:r>
+      <w:r>
+        <w:t>: Integer (Primary Key)</w:t>
+      </w:r>
+    </w:p>
+    <w:p>
+      <w:pPr>
+        <w:numPr>
+          <w:ilvl w:val="1"/>
+          <w:numId w:val="7"/>
+        </w:numPr>
+      </w:pPr>
+      <w:r>
+        <w:rPr>
+          <w:rFonts w:ascii="Roboto Mono" w:eastAsia="Roboto Mono" w:hAnsi="Roboto Mono" w:cs="Roboto Mono"/>
+          <w:color w:val="188038"/>
+        </w:rPr>
+        <w:t>name</w:t>
+      </w:r>
+      <w:r>
+        <w:t>: String (Unique)</w:t>
+      </w:r>
+    </w:p>
+    <w:p>
+      <w:pPr>
+        <w:numPr>
+          <w:ilvl w:val="0"/>
+          <w:numId w:val="7"/>
+        </w:numPr>
+      </w:pPr>
+      <w:r>
+        <w:rPr>
+          <w:b/>
+        </w:rPr>
+        <w:t>Group</w:t>
+      </w:r>
+    </w:p>
+    <w:p>
+      <w:pPr>
+        <w:numPr>
+          <w:ilvl w:val="1"/>
+          <w:numId w:val="7"/>
+        </w:numPr>
+      </w:pPr>
+      <w:r>
+        <w:rPr>
+          <w:rFonts w:ascii="Roboto Mono" w:eastAsia="Roboto Mono" w:hAnsi="Roboto Mono" w:cs="Roboto Mono"/>
+          <w:color w:val="188038"/>
+        </w:rPr>
+        <w:t>id</w:t>
+      </w:r>
+      <w:r>
+        <w:t>: Integer (Primary Key)</w:t>
+      </w:r>
+    </w:p>
+    <w:p>
+      <w:pPr>
+        <w:numPr>
+          <w:ilvl w:val="1"/>
+          <w:numId w:val="7"/>
+        </w:numPr>
+      </w:pPr>
+      <w:r>
+        <w:rPr>
+          <w:rFonts w:ascii="Roboto Mono" w:eastAsia="Roboto Mono" w:hAnsi="Roboto Mono" w:cs="Roboto Mono"/>
+          <w:color w:val="188038"/>
+        </w:rPr>
+        <w:t>name</w:t>
+      </w:r>
+      <w:r>
+        <w:t>: String</w:t>
+      </w:r>
+    </w:p>
+    <w:p>
+      <w:pPr>
+        <w:numPr>
+          <w:ilvl w:val="1"/>
+          <w:numId w:val="7"/>
+        </w:numPr>
+      </w:pPr>
+      <w:r>
+        <w:rPr>
+          <w:rFonts w:ascii="Roboto Mono" w:eastAsia="Roboto Mono" w:hAnsi="Roboto Mono" w:cs="Roboto Mono"/>
+          <w:color w:val="188038"/>
+        </w:rPr>
+        <w:t>admin_id</w:t>
+      </w:r>
+      <w:r>
+        <w:t>: Integer (Foreign Key to User)</w:t>
+      </w:r>
+    </w:p>
+    <w:p>
+      <w:pPr>
+        <w:numPr>
+          <w:ilvl w:val="0"/>
+          <w:numId w:val="7"/>
+        </w:numPr>
+      </w:pPr>
+      <w:r>
+        <w:rPr>
+          <w:b/>
+        </w:rPr>
+        <w:t>Todo</w:t>
+      </w:r>
+    </w:p>
+    <w:p>
+      <w:pPr>
+        <w:numPr>
+          <w:ilvl w:val="1"/>
+          <w:numId w:val="7"/>
+        </w:numPr>
+      </w:pPr>
+      <w:r>
+        <w:rPr>
+          <w:rFonts w:ascii="Roboto Mono" w:eastAsia="Roboto Mono" w:hAnsi="Roboto Mono" w:cs="Roboto Mono"/>
+          <w:color w:val="188038"/>
+        </w:rPr>
+        <w:t>id</w:t>
+      </w:r>
+      <w:r>
+        <w:t>: Integer (Primary Key)</w:t>
+      </w:r>
+    </w:p>
+    <w:p>
+      <w:pPr>
+        <w:numPr>
+          <w:ilvl w:val="1"/>
+          <w:numId w:val="7"/>
+        </w:numPr>
+      </w:pPr>
+      <w:r>
+        <w:rPr>
+          <w:rFonts w:ascii="Roboto Mono" w:eastAsia="Roboto Mono" w:hAnsi="Roboto Mono" w:cs="Roboto Mono"/>
+          <w:color w:val="188038"/>
+        </w:rPr>
+        <w:t>title</w:t>
+      </w:r>
+      <w:r>
+        <w:t>: String</w:t>
+      </w:r>
+    </w:p>
+    <w:p>
+      <w:pPr>
+        <w:numPr>
+          <w:ilvl w:val="1"/>
+          <w:numId w:val="7"/>
+        </w:numPr>
+      </w:pPr>
+      <w:r>
+        <w:rPr>
+          <w:rFonts w:ascii="Roboto Mono" w:eastAsia="Roboto Mono" w:hAnsi="Roboto Mono" w:cs="Roboto Mono"/>
+          <w:color w:val="188038"/>
+        </w:rPr>
+        <w:t>completed</w:t>
+      </w:r>
+      <w:r>
+        <w:t>: Boolean</w:t>
+      </w:r>
+    </w:p>
+    <w:p>
+      <w:pPr>
+        <w:numPr>
+          <w:ilvl w:val="1"/>
+          <w:numId w:val="7"/>
+        </w:numPr>
+      </w:pPr>
+      <w:r>
+        <w:rPr>
+          <w:color w:val="188038"/>
+        </w:rPr>
+        <w:t>startTime</w:t>
+      </w:r>
+      <w:r>
+        <w:t>: LocalDateTime</w:t>
+      </w:r>
+    </w:p>
+    <w:p>
+      <w:pPr>
+        <w:numPr>
+          <w:ilvl w:val="1"/>
+          <w:numId w:val="7"/>
+        </w:numPr>
+      </w:pPr>
+      <w:r>
+        <w:rPr>
+          <w:color w:val="188038"/>
+        </w:rPr>
+        <w:t>startDate</w:t>
+      </w:r>
+      <w:r>
+        <w:t>:</w:t>
+      </w:r>
+      <w:r>
+        <w:t xml:space="preserve"> LocalDate</w:t>
+      </w:r>
+    </w:p>
+    <w:p>
+      <w:pPr>
+        <w:numPr>
+          <w:ilvl w:val="1"/>
+          <w:numId w:val="7"/>
+        </w:numPr>
+      </w:pPr>
+      <w:r>
+        <w:rPr>
+          <w:color w:val="188038"/>
+        </w:rPr>
+        <w:t>endTime</w:t>
+      </w:r>
+      <w:r>
+        <w:t>: LocalDateTime</w:t>
+      </w:r>
+    </w:p>
+    <w:p>
+      <w:pPr>
+        <w:numPr>
+          <w:ilvl w:val="1"/>
+          <w:numId w:val="7"/>
+        </w:numPr>
+      </w:pPr>
+      <w:r>
+        <w:rPr>
+          <w:color w:val="188038"/>
+        </w:rPr>
+        <w:t>endDate</w:t>
+      </w:r>
+      <w:r>
+        <w:t>:</w:t>
+      </w:r>
+      <w:r>
+        <w:t xml:space="preserve"> LocalDate</w:t>
+      </w:r>
+    </w:p>
+    <w:p>
+      <w:pPr>
+        <w:numPr>
+          <w:ilvl w:val="1"/>
+          <w:numId w:val="7"/>
+        </w:numPr>
+        <w:rPr>
+          <w:lang w:val="en-IN"/>
+        </w:rPr>
+      </w:pPr>
+      <w:r>
+        <w:rPr>
+          <w:color w:val="188038"/>
+        </w:rPr>
+        <w:t>frequency</w:t>
+      </w:r>
+      <w:r>
+        <w:t>:</w:t>
+      </w:r>
+      <w:r>
+        <w:t xml:space="preserve"> Frequency (Enum</w:t>
+      </w:r>
+      <w:r>
+        <w:rPr>
+          <w:lang w:val="en-IN"/>
+        </w:rPr>
+        <w:t>)</w:t>
+      </w:r>
+    </w:p>
+    <w:p>
+      <w:pPr>
+        <w:numPr>
+          <w:ilvl w:val="1"/>
+          <w:numId w:val="7"/>
+        </w:numPr>
+      </w:pPr>
+      <w:r>
+        <w:rPr>
+          <w:rFonts w:ascii="Roboto Mono" w:eastAsia="Roboto Mono" w:hAnsi="Roboto Mono" w:cs="Roboto Mono"/>
+          <w:color w:val="188038"/>
+        </w:rPr>
+        <w:t>userId</w:t>
+      </w:r>
+      <w:r>
+        <w:t>: Integer (Foreign Key to Group)</w:t>
+      </w:r>
+    </w:p>
+    <w:p>
+      <w:pPr>
+        <w:numPr>
+          <w:ilvl w:val="0"/>
+          <w:numId w:val="7"/>
+        </w:numPr>
+      </w:pPr>
+      <w:r>
+        <w:t>Frequency (Enum)</w:t>
+      </w:r>
+    </w:p>
+    <w:p>
+      <w:pPr>
+        <w:numPr>
+          <w:ilvl w:val="1"/>
+          <w:numId w:val="7"/>
+        </w:numPr>
+        <w:rPr>
+          <w:sz w:val="20"/>
+          <w:szCs w:val="20"/>
+        </w:rPr>
+      </w:pPr>
+      <w:r>
+        <w:rPr>
+          <w:sz w:val="20"/>
+          <w:szCs w:val="20"/>
+          <w:lang w:val="en-IN"/>
+        </w:rPr>
+        <w:t>DAILY</w:t>
+      </w:r>
+      <w:r>
+        <w:rPr>
+          <w:b/>
+          <w:bCs/>
+          <w:sz w:val="20"/>
+          <w:szCs w:val="20"/>
+          <w:lang w:val="en-IN"/>
+        </w:rPr>
+        <w:t>,</w:t>
+      </w:r>
+    </w:p>
+    <w:p>
+      <w:pPr>
+        <w:numPr>
+          <w:ilvl w:val="1"/>
+          <w:numId w:val="7"/>
+        </w:numPr>
+        <w:rPr>
+          <w:sz w:val="20"/>
+          <w:szCs w:val="20"/>
+        </w:rPr>
+      </w:pPr>
+      <w:r>
+        <w:rPr>
+          <w:sz w:val="20"/>
+          <w:szCs w:val="20"/>
+          <w:lang w:val="en-IN"/>
+        </w:rPr>
+        <w:t xml:space="preserve"> MONDAY</w:t>
+      </w:r>
+      <w:r>
+        <w:rPr>
+          <w:b/>
+          <w:bCs/>
+          <w:sz w:val="20"/>
+          <w:szCs w:val="20"/>
+          <w:lang w:val="en-IN"/>
+        </w:rPr>
+        <w:t>,</w:t>
+      </w:r>
+    </w:p>
+    <w:p>
+      <w:pPr>
+        <w:numPr>
+          <w:ilvl w:val="1"/>
+          <w:numId w:val="7"/>
+        </w:numPr>
+        <w:rPr>
+          <w:sz w:val="20"/>
+          <w:szCs w:val="20"/>
+        </w:rPr>
+      </w:pPr>
+      <w:r>
+        <w:rPr>
+          <w:sz w:val="20"/>
+          <w:szCs w:val="20"/>
+          <w:lang w:val="en-IN"/>
+        </w:rPr>
+        <w:t xml:space="preserve"> TUESDAY</w:t>
+      </w:r>
+      <w:r>
+        <w:rPr>
+          <w:b/>
+          <w:bCs/>
+          <w:sz w:val="20"/>
+          <w:szCs w:val="20"/>
+          <w:lang w:val="en-IN"/>
+        </w:rPr>
+        <w:t>,</w:t>
+      </w:r>
+    </w:p>
+    <w:p>
+      <w:pPr>
+        <w:numPr>
+          <w:ilvl w:val="1"/>
+          <w:numId w:val="7"/>
+        </w:numPr>
+        <w:rPr>
+          <w:sz w:val="20"/>
+          <w:szCs w:val="20"/>
+        </w:rPr>
+      </w:pPr>
+      <w:r>
+        <w:rPr>
+          <w:sz w:val="20"/>
+          <w:szCs w:val="20"/>
+          <w:lang w:val="en-IN"/>
+        </w:rPr>
+        <w:t xml:space="preserve"> WEDNESDAY</w:t>
+      </w:r>
+      <w:r>
+        <w:rPr>
+          <w:b/>
+          <w:bCs/>
+          <w:sz w:val="20"/>
+          <w:szCs w:val="20"/>
+          <w:lang w:val="en-IN"/>
+        </w:rPr>
+        <w:t>,</w:t>
+      </w:r>
+    </w:p>
+    <w:p>
+      <w:pPr>
+        <w:numPr>
+          <w:ilvl w:val="1"/>
+          <w:numId w:val="7"/>
+        </w:numPr>
+        <w:rPr>
+          <w:sz w:val="20"/>
+          <w:szCs w:val="20"/>
+        </w:rPr>
+      </w:pPr>
+      <w:r>
+        <w:rPr>
+          <w:sz w:val="20"/>
+          <w:szCs w:val="20"/>
+          <w:lang w:val="en-IN"/>
+        </w:rPr>
+        <w:t xml:space="preserve"> THURSDAY</w:t>
+      </w:r>
+      <w:r>
+        <w:rPr>
+          <w:b/>
+          <w:bCs/>
+          <w:sz w:val="20"/>
+          <w:szCs w:val="20"/>
+          <w:lang w:val="en-IN"/>
+        </w:rPr>
+        <w:t>,</w:t>
+      </w:r>
+    </w:p>
+    <w:p>
+      <w:pPr>
+        <w:numPr>
+          <w:ilvl w:val="1"/>
+          <w:numId w:val="7"/>
+        </w:numPr>
+        <w:rPr>
+          <w:sz w:val="20"/>
+          <w:szCs w:val="20"/>
+        </w:rPr>
+      </w:pPr>
+      <w:r>
+        <w:rPr>
+          <w:sz w:val="20"/>
+          <w:szCs w:val="20"/>
+          <w:lang w:val="en-IN"/>
+        </w:rPr>
+        <w:t xml:space="preserve"> FRIDAY</w:t>
+      </w:r>
+      <w:r>
+        <w:rPr>
+          <w:b/>
+          <w:bCs/>
+          <w:sz w:val="20"/>
+          <w:szCs w:val="20"/>
+          <w:lang w:val="en-IN"/>
+        </w:rPr>
+        <w:t>,</w:t>
+      </w:r>
+    </w:p>
+    <w:p>
+      <w:pPr>
+        <w:numPr>
+          <w:ilvl w:val="1"/>
+          <w:numId w:val="7"/>
+        </w:numPr>
+        <w:rPr>
+          <w:sz w:val="20"/>
+          <w:szCs w:val="20"/>
+        </w:rPr>
+      </w:pPr>
+      <w:r>
+        <w:rPr>
+          <w:sz w:val="20"/>
+          <w:szCs w:val="20"/>
+          <w:lang w:val="en-IN"/>
+        </w:rPr>
+        <w:t xml:space="preserve"> SATURDAY</w:t>
+      </w:r>
+      <w:r>
+        <w:rPr>
+          <w:b/>
+          <w:bCs/>
+          <w:sz w:val="20"/>
+          <w:szCs w:val="20"/>
+          <w:lang w:val="en-IN"/>
+        </w:rPr>
+        <w:t>,</w:t>
+      </w:r>
+    </w:p>
+    <w:p>
+      <w:pPr>
+        <w:numPr>
+          <w:ilvl w:val="1"/>
+          <w:numId w:val="7"/>
+        </w:numPr>
+        <w:rPr>
+          <w:sz w:val="20"/>
+          <w:szCs w:val="20"/>
+        </w:rPr>
+      </w:pPr>
+      <w:r>
+        <w:rPr>
+          <w:sz w:val="20"/>
+          <w:szCs w:val="20"/>
+          <w:lang w:val="en-IN"/>
+        </w:rPr>
+        <w:t xml:space="preserve"> SUNDAY</w:t>
+      </w:r>
+      <w:r>
+        <w:rPr>
+          <w:b/>
+          <w:bCs/>
+          <w:sz w:val="20"/>
+          <w:szCs w:val="20"/>
+          <w:lang w:val="en-IN"/>
+        </w:rPr>
+        <w:t>,</w:t>
+      </w:r>
+    </w:p>
+    <w:p>
+      <w:pPr>
+        <w:numPr>
+          <w:ilvl w:val="1"/>
+          <w:numId w:val="7"/>
+        </w:numPr>
+      </w:pPr>
+      <w:r>
+        <w:rPr>
+          <w:sz w:val="20"/>
+          <w:szCs w:val="20"/>
+          <w:lang w:val="en-IN"/>
+        </w:rPr>
         <w:lastRenderedPageBreak/>
-        <w:t>Data Models and Database Design</w:t>
+        <w:t xml:space="preserve"> NONE</w:t>
+      </w:r>
+    </w:p>
+    <w:p>
+      <w:pPr>
+        <w:numPr>
+          <w:ilvl w:val="0"/>
+          <w:numId w:val="7"/>
+        </w:numPr>
+      </w:pPr>
+      <w:proofErr w:type="gramStart"/>
+      <w:r>
+        <w:rPr>
+          <w:lang w:val="en-IN"/>
+        </w:rPr>
+        <w:t>Provider(</w:t>
+      </w:r>
+      <w:proofErr w:type="gramEnd"/>
+      <w:r>
+        <w:rPr>
+          <w:lang w:val="en-IN"/>
+        </w:rPr>
+        <w:t>Enum)</w:t>
+      </w:r>
+    </w:p>
+    <w:p>
+      <w:pPr>
+        <w:numPr>
+          <w:ilvl w:val="1"/>
+          <w:numId w:val="7"/>
+        </w:numPr>
+        <w:rPr>
+          <w:sz w:val="20"/>
+          <w:szCs w:val="20"/>
+        </w:rPr>
+      </w:pPr>
+      <w:r>
+        <w:rPr>
+          <w:sz w:val="20"/>
+          <w:szCs w:val="20"/>
+        </w:rPr>
+        <w:t>LOCAL,</w:t>
+      </w:r>
+    </w:p>
+    <w:p>
+      <w:pPr>
+        <w:numPr>
+          <w:ilvl w:val="1"/>
+          <w:numId w:val="7"/>
+        </w:numPr>
+        <w:rPr>
+          <w:sz w:val="20"/>
+          <w:szCs w:val="20"/>
+        </w:rPr>
+      </w:pPr>
+      <w:r>
+        <w:rPr>
+          <w:sz w:val="20"/>
+          <w:szCs w:val="20"/>
+        </w:rPr>
+        <w:t>GOOGLE,</w:t>
+      </w:r>
+    </w:p>
+    <w:p>
+      <w:pPr>
+        <w:numPr>
+          <w:ilvl w:val="1"/>
+          <w:numId w:val="7"/>
+        </w:numPr>
+        <w:rPr>
+          <w:sz w:val="20"/>
+          <w:szCs w:val="20"/>
+        </w:rPr>
+      </w:pPr>
+      <w:r>
+        <w:rPr>
+          <w:sz w:val="20"/>
+          <w:szCs w:val="20"/>
+        </w:rPr>
+        <w:t>GITHUB</w:t>
+      </w:r>
+    </w:p>
+    <w:p>
+      <w:pPr>
+        <w:numPr>
+          <w:ilvl w:val="0"/>
+          <w:numId w:val="7"/>
+        </w:numPr>
+      </w:pPr>
+      <w:r>
+        <w:rPr>
+          <w:b/>
+        </w:rPr>
+        <w:t>User_Role (</w:t>
+      </w:r>
+      <w:proofErr w:type="gramStart"/>
+      <w:r>
+        <w:rPr>
+          <w:b/>
+        </w:rPr>
+        <w:t>Optional ,</w:t>
+      </w:r>
+      <w:proofErr w:type="gramEnd"/>
+      <w:r>
+        <w:rPr>
+          <w:b/>
+        </w:rPr>
+        <w:t xml:space="preserve"> if requirement occurs)</w:t>
+      </w:r>
+    </w:p>
+    <w:p>
+      <w:pPr>
+        <w:numPr>
+          <w:ilvl w:val="1"/>
+          <w:numId w:val="7"/>
+        </w:numPr>
+      </w:pPr>
+      <w:r>
+        <w:rPr>
+          <w:rFonts w:ascii="Roboto Mono" w:eastAsia="Roboto Mono" w:hAnsi="Roboto Mono" w:cs="Roboto Mono"/>
+          <w:color w:val="188038"/>
+        </w:rPr>
+        <w:t>user_id</w:t>
+      </w:r>
+      <w:r>
+        <w:t>: Integer (Foreign Key to User)</w:t>
+      </w:r>
+    </w:p>
+    <w:p>
+      <w:pPr>
+        <w:numPr>
+          <w:ilvl w:val="1"/>
+          <w:numId w:val="7"/>
+        </w:numPr>
+      </w:pPr>
+      <w:r>
+        <w:rPr>
+          <w:rFonts w:ascii="Roboto Mono" w:eastAsia="Roboto Mono" w:hAnsi="Roboto Mono" w:cs="Roboto Mono"/>
+          <w:color w:val="188038"/>
+        </w:rPr>
+        <w:t>role_id</w:t>
+      </w:r>
+      <w:r>
+        <w:t>: Integer (Foreign Key to Role)</w:t>
+      </w:r>
+    </w:p>
+    <w:p>
+      <w:pPr>
+        <w:numPr>
+          <w:ilvl w:val="0"/>
+          <w:numId w:val="7"/>
+        </w:numPr>
+      </w:pPr>
+      <w:r>
+        <w:rPr>
+          <w:b/>
+        </w:rPr>
+        <w:t>Group_Members</w:t>
+      </w:r>
+    </w:p>
+    <w:p>
+      <w:pPr>
+        <w:numPr>
+          <w:ilvl w:val="1"/>
+          <w:numId w:val="7"/>
+        </w:numPr>
+      </w:pPr>
+      <w:r>
+        <w:rPr>
+          <w:rFonts w:ascii="Roboto Mono" w:eastAsia="Roboto Mono" w:hAnsi="Roboto Mono" w:cs="Roboto Mono"/>
+          <w:color w:val="188038"/>
+        </w:rPr>
+        <w:t>group_id</w:t>
+      </w:r>
+      <w:r>
+        <w:t>: Integer (Foreign Key to Group)</w:t>
+      </w:r>
+    </w:p>
+    <w:p>
+      <w:pPr>
+        <w:numPr>
+          <w:ilvl w:val="1"/>
+          <w:numId w:val="7"/>
+        </w:numPr>
+        <w:spacing w:after="240"/>
+      </w:pPr>
+      <w:r>
+        <w:rPr>
+          <w:rFonts w:ascii="Roboto Mono" w:eastAsia="Roboto Mono" w:hAnsi="Roboto Mono" w:cs="Roboto Mono"/>
+          <w:color w:val="188038"/>
+        </w:rPr>
+        <w:t>user_id</w:t>
+      </w:r>
+      <w:r>
+        <w:t>: Integer (Foreign Key to User)</w:t>
+      </w:r>
+    </w:p>
+    <w:p>
+      <w:r>
+        <w:pict w14:anchorId="15C527FD">
+          <v:rect id="_x0000_i1034" style="width:0;height:1.5pt" o:hralign="center" o:hrstd="t" o:hr="t" fillcolor="#a0a0a0" stroked="f"/>
+        </w:pict>
+      </w:r>
+    </w:p>
+    <w:p>
+      <w:pPr>
+        <w:pStyle w:val="Heading3"/>
+        <w:keepNext w:val="0"/>
+        <w:keepLines w:val="0"/>
+        <w:spacing w:before="280"/>
+        <w:rPr>
+          <w:b/>
+          <w:color w:val="000000"/>
+          <w:sz w:val="26"/>
+          <w:szCs w:val="26"/>
+        </w:rPr>
+      </w:pPr>
+      <w:bookmarkStart w:id="10" w:name="_q62lrm7j4aw" w:colFirst="0" w:colLast="0"/>
+      <w:bookmarkEnd w:id="10"/>
+      <w:r>
+        <w:rPr>
+          <w:b/>
+          <w:color w:val="000000"/>
+          <w:sz w:val="26"/>
+          <w:szCs w:val="26"/>
+        </w:rPr>
+        <w:t>3. Relationships</w:t>
+      </w:r>
+    </w:p>
+    <w:p>
+      <w:pPr>
+        <w:numPr>
+          <w:ilvl w:val="0"/>
+          <w:numId w:val="5"/>
+        </w:numPr>
+        <w:spacing w:before="240"/>
+      </w:pPr>
+      <w:r>
+        <w:t xml:space="preserve">One-to-many relationship between </w:t>
+      </w:r>
+      <w:r>
+        <w:rPr>
+          <w:rFonts w:ascii="Roboto Mono" w:eastAsia="Roboto Mono" w:hAnsi="Roboto Mono" w:cs="Roboto Mono"/>
+          <w:color w:val="188038"/>
+        </w:rPr>
+        <w:t>User</w:t>
+      </w:r>
+      <w:r>
+        <w:t xml:space="preserve"> and </w:t>
+      </w:r>
+      <w:r>
+        <w:rPr>
+          <w:rFonts w:ascii="Roboto Mono" w:eastAsia="Roboto Mono" w:hAnsi="Roboto Mono" w:cs="Roboto Mono"/>
+          <w:color w:val="188038"/>
+        </w:rPr>
+        <w:t>Todo</w:t>
+      </w:r>
+      <w:r>
+        <w:t>.</w:t>
+      </w:r>
+    </w:p>
+    <w:p>
+      <w:pPr>
+        <w:numPr>
+          <w:ilvl w:val="0"/>
+          <w:numId w:val="5"/>
+        </w:numPr>
+      </w:pPr>
+      <w:r>
+        <w:t xml:space="preserve">Many-to-many relationship between </w:t>
+      </w:r>
+      <w:r>
+        <w:rPr>
+          <w:rFonts w:ascii="Roboto Mono" w:eastAsia="Roboto Mono" w:hAnsi="Roboto Mono" w:cs="Roboto Mono"/>
+          <w:color w:val="188038"/>
+        </w:rPr>
+        <w:t>User</w:t>
+      </w:r>
+      <w:r>
+        <w:t xml:space="preserve"> and </w:t>
+      </w:r>
+      <w:proofErr w:type="gramStart"/>
+      <w:r>
+        <w:rPr>
+          <w:rFonts w:ascii="Roboto Mono" w:eastAsia="Roboto Mono" w:hAnsi="Roboto Mono" w:cs="Roboto Mono"/>
+          <w:color w:val="188038"/>
+        </w:rPr>
+        <w:t>Role</w:t>
+      </w:r>
+      <w:r>
+        <w:t>.</w:t>
+      </w:r>
+      <w:r>
+        <w:rPr>
+          <w:b/>
+        </w:rPr>
+        <w:t>(</w:t>
+      </w:r>
+      <w:proofErr w:type="gramEnd"/>
+      <w:r>
+        <w:rPr>
+          <w:b/>
+        </w:rPr>
+        <w:t>Optional , if requirement occurs)</w:t>
+      </w:r>
+    </w:p>
+    <w:p>
+      <w:pPr>
+        <w:numPr>
+          <w:ilvl w:val="0"/>
+          <w:numId w:val="5"/>
+        </w:numPr>
+      </w:pPr>
+      <w:r>
+        <w:t xml:space="preserve">One-to-many relationship between </w:t>
+      </w:r>
+      <w:r>
+        <w:rPr>
+          <w:rFonts w:ascii="Roboto Mono" w:eastAsia="Roboto Mono" w:hAnsi="Roboto Mono" w:cs="Roboto Mono"/>
+          <w:color w:val="188038"/>
+        </w:rPr>
+        <w:t>Group</w:t>
+      </w:r>
+      <w:r>
+        <w:t xml:space="preserve"> and </w:t>
+      </w:r>
+      <w:r>
+        <w:rPr>
+          <w:rFonts w:ascii="Roboto Mono" w:eastAsia="Roboto Mono" w:hAnsi="Roboto Mono" w:cs="Roboto Mono"/>
+          <w:color w:val="188038"/>
+        </w:rPr>
+        <w:t>Todo</w:t>
+      </w:r>
+      <w:r>
+        <w:t>.</w:t>
+      </w:r>
+    </w:p>
+    <w:p>
+      <w:pPr>
+        <w:numPr>
+          <w:ilvl w:val="0"/>
+          <w:numId w:val="5"/>
+        </w:numPr>
+        <w:spacing w:after="240"/>
+      </w:pPr>
+      <w:r>
+        <w:t xml:space="preserve">Many-to-many relationship between </w:t>
+      </w:r>
+      <w:r>
+        <w:rPr>
+          <w:rFonts w:ascii="Roboto Mono" w:eastAsia="Roboto Mono" w:hAnsi="Roboto Mono" w:cs="Roboto Mono"/>
+          <w:color w:val="188038"/>
+        </w:rPr>
+        <w:t>Group</w:t>
+      </w:r>
+      <w:r>
+        <w:t xml:space="preserve"> and </w:t>
+      </w:r>
+      <w:r>
+        <w:rPr>
+          <w:rFonts w:ascii="Roboto Mono" w:eastAsia="Roboto Mono" w:hAnsi="Roboto Mono" w:cs="Roboto Mono"/>
+          <w:color w:val="188038"/>
+        </w:rPr>
+        <w:t>User</w:t>
+      </w:r>
+      <w:r>
+        <w:t xml:space="preserve"> through </w:t>
+      </w:r>
+      <w:r>
+        <w:rPr>
+          <w:rFonts w:ascii="Roboto Mono" w:eastAsia="Roboto Mono" w:hAnsi="Roboto Mono" w:cs="Roboto Mono"/>
+          <w:color w:val="188038"/>
+        </w:rPr>
+        <w:t>Group_Members</w:t>
+      </w:r>
+      <w:r>
+        <w:t>.</w:t>
+      </w:r>
+    </w:p>
+    <w:p>
+      <w:r>
+        <w:pict w14:anchorId="0B780327">
+          <v:rect id="_x0000_i1035" style="width:0;height:1.5pt" o:hralign="center" o:hrstd="t" o:hr="t" fillcolor="#a0a0a0" stroked="f"/>
+        </w:pict>
+      </w:r>
+      <w:r>
+        <w:br w:type="page"/>
+      </w:r>
+    </w:p>
+    <w:p>
+      <w:pPr>
+        <w:pStyle w:val="Heading3"/>
+        <w:keepNext w:val="0"/>
+        <w:keepLines w:val="0"/>
+        <w:spacing w:before="280"/>
+        <w:rPr>
+          <w:b/>
+          <w:color w:val="000000"/>
+          <w:sz w:val="26"/>
+          <w:szCs w:val="26"/>
+        </w:rPr>
+      </w:pPr>
+      <w:bookmarkStart w:id="11" w:name="_wbiynogy0pfs" w:colFirst="0" w:colLast="0"/>
+      <w:bookmarkEnd w:id="11"/>
+      <w:r>
+        <w:rPr>
+          <w:b/>
+          <w:color w:val="000000"/>
+          <w:sz w:val="26"/>
+          <w:szCs w:val="26"/>
+        </w:rPr>
+        <w:lastRenderedPageBreak/>
+        <w:t>API Design</w:t>
       </w:r>
     </w:p>
     <w:p>
@@ -716,8 +1828,8 @@
           <w:szCs w:val="22"/>
         </w:rPr>
       </w:pPr>
-      <w:bookmarkStart w:id="8" w:name="_w7vb2gf90yvl" w:colFirst="0" w:colLast="0"/>
-      <w:bookmarkEnd w:id="8"/>
+      <w:bookmarkStart w:id="12" w:name="_un0j6j6vsw0u" w:colFirst="0" w:colLast="0"/>
+      <w:bookmarkEnd w:id="12"/>
       <w:r>
         <w:rPr>
           <w:b/>
@@ -725,13 +1837,13 @@
           <w:sz w:val="22"/>
           <w:szCs w:val="22"/>
         </w:rPr>
-        <w:t>Title: Todo List Application Database Design</w:t>
-      </w:r>
-    </w:p>
-    <w:p>
-      <w:r>
-        <w:pict w14:anchorId="307F9DD2">
-          <v:rect id="_x0000_i1032" style="width:0;height:1.5pt" o:hralign="center" o:hrstd="t" o:hr="t" fillcolor="#a0a0a0" stroked="f"/>
+        <w:t>Title: Todo List Application API Documentation</w:t>
+      </w:r>
+    </w:p>
+    <w:p>
+      <w:r>
+        <w:pict w14:anchorId="19A2D5F0">
+          <v:rect id="_x0000_i1036" style="width:0;height:1.5pt" o:hralign="center" o:hrstd="t" o:hr="t" fillcolor="#a0a0a0" stroked="f"/>
         </w:pict>
       </w:r>
     </w:p>
@@ -748,8 +1860,8 @@
           <w:szCs w:val="26"/>
         </w:rPr>
       </w:pPr>
-      <w:bookmarkStart w:id="9" w:name="_zhdu0fcmq7hb" w:colFirst="0" w:colLast="0"/>
-      <w:bookmarkEnd w:id="9"/>
+      <w:bookmarkStart w:id="13" w:name="_lze0bqispggy" w:colFirst="0" w:colLast="0"/>
+      <w:bookmarkEnd w:id="13"/>
       <w:r>
         <w:rPr>
           <w:b/>
@@ -757,18 +1869,21 @@
           <w:sz w:val="26"/>
           <w:szCs w:val="26"/>
         </w:rPr>
-        <w:t>1. ERD Diagrams</w:t>
-      </w:r>
-    </w:p>
-    <w:p>
-      <w:r>
-        <w:t>(Placeholder for your actual ERD diagram)</w:t>
-      </w:r>
-    </w:p>
-    <w:p>
-      <w:r>
-        <w:pict w14:anchorId="10371D88">
-          <v:rect id="_x0000_i1033" style="width:0;height:1.5pt" o:hralign="center" o:hrstd="t" o:hr="t" fillcolor="#a0a0a0" stroked="f"/>
+        <w:t>1. Introduction</w:t>
+      </w:r>
+    </w:p>
+    <w:p>
+      <w:pPr>
+        <w:spacing w:before="240" w:after="240"/>
+      </w:pPr>
+      <w:r>
+        <w:t>This document provides details of the RESTful APIs for the Todo List Application, including endpoints, request and response formats, and authentication requirements.</w:t>
+      </w:r>
+    </w:p>
+    <w:p>
+      <w:r>
+        <w:pict w14:anchorId="6C8C59CD">
+          <v:rect id="_x0000_i1037" style="width:0;height:1.5pt" o:hralign="center" o:hrstd="t" o:hr="t" fillcolor="#a0a0a0" stroked="f"/>
         </w:pict>
       </w:r>
     </w:p>
@@ -785,8 +1900,8 @@
           <w:szCs w:val="26"/>
         </w:rPr>
       </w:pPr>
-      <w:bookmarkStart w:id="10" w:name="_sjzj98rgvbnq" w:colFirst="0" w:colLast="0"/>
-      <w:bookmarkEnd w:id="10"/>
+      <w:bookmarkStart w:id="14" w:name="_olultpc0af3e" w:colFirst="0" w:colLast="0"/>
+      <w:bookmarkEnd w:id="14"/>
       <w:r>
         <w:rPr>
           <w:b/>
@@ -794,439 +1909,21 @@
           <w:sz w:val="26"/>
           <w:szCs w:val="26"/>
         </w:rPr>
-        <w:t>2. Table Structures</w:t>
-      </w:r>
-    </w:p>
-    <w:p>
-      <w:pPr>
-        <w:numPr>
-          <w:ilvl w:val="0"/>
-          <w:numId w:val="7"/>
-        </w:numPr>
-        <w:spacing w:before="240"/>
-      </w:pPr>
-      <w:r>
-        <w:rPr>
-          <w:b/>
-        </w:rPr>
-        <w:t>User</w:t>
-      </w:r>
-    </w:p>
-    <w:p>
-      <w:pPr>
-        <w:numPr>
-          <w:ilvl w:val="1"/>
-          <w:numId w:val="7"/>
-        </w:numPr>
-      </w:pPr>
-      <w:r>
-        <w:rPr>
-          <w:rFonts w:ascii="Roboto Mono" w:eastAsia="Roboto Mono" w:hAnsi="Roboto Mono" w:cs="Roboto Mono"/>
-          <w:color w:val="188038"/>
-        </w:rPr>
-        <w:t>id</w:t>
-      </w:r>
-      <w:r>
-        <w:t>: Integer (Primary Key)</w:t>
-      </w:r>
-    </w:p>
-    <w:p>
-      <w:pPr>
-        <w:numPr>
-          <w:ilvl w:val="1"/>
-          <w:numId w:val="7"/>
-        </w:numPr>
-      </w:pPr>
-      <w:r>
-        <w:rPr>
-          <w:rFonts w:ascii="Roboto Mono" w:eastAsia="Roboto Mono" w:hAnsi="Roboto Mono" w:cs="Roboto Mono"/>
-          <w:color w:val="188038"/>
-        </w:rPr>
-        <w:t>username</w:t>
-      </w:r>
-      <w:r>
-        <w:t>: String (Unique)</w:t>
-      </w:r>
-    </w:p>
-    <w:p>
-      <w:pPr>
-        <w:numPr>
-          <w:ilvl w:val="1"/>
-          <w:numId w:val="7"/>
-        </w:numPr>
-      </w:pPr>
-      <w:r>
-        <w:rPr>
-          <w:rFonts w:ascii="Roboto Mono" w:eastAsia="Roboto Mono" w:hAnsi="Roboto Mono" w:cs="Roboto Mono"/>
-          <w:color w:val="188038"/>
-        </w:rPr>
-        <w:t>password</w:t>
-      </w:r>
-      <w:r>
-        <w:t>: String</w:t>
-      </w:r>
-    </w:p>
-    <w:p>
-      <w:pPr>
-        <w:numPr>
-          <w:ilvl w:val="1"/>
-          <w:numId w:val="7"/>
-        </w:numPr>
-      </w:pPr>
-      <w:r>
-        <w:rPr>
-          <w:rFonts w:ascii="Roboto Mono" w:eastAsia="Roboto Mono" w:hAnsi="Roboto Mono" w:cs="Roboto Mono"/>
-          <w:color w:val="188038"/>
-        </w:rPr>
-        <w:t>roles</w:t>
-      </w:r>
-      <w:r>
-        <w:t>: String</w:t>
-      </w:r>
-    </w:p>
-    <w:p>
-      <w:pPr>
-        <w:numPr>
-          <w:ilvl w:val="0"/>
-          <w:numId w:val="7"/>
-        </w:numPr>
-      </w:pPr>
-      <w:r>
-        <w:rPr>
-          <w:b/>
-        </w:rPr>
-        <w:t>Role (Optional , if requirement occurs)</w:t>
-      </w:r>
-    </w:p>
-    <w:p>
-      <w:pPr>
-        <w:numPr>
-          <w:ilvl w:val="1"/>
-          <w:numId w:val="7"/>
-        </w:numPr>
-      </w:pPr>
-      <w:r>
-        <w:rPr>
-          <w:rFonts w:ascii="Roboto Mono" w:eastAsia="Roboto Mono" w:hAnsi="Roboto Mono" w:cs="Roboto Mono"/>
-          <w:color w:val="188038"/>
-        </w:rPr>
-        <w:t>id</w:t>
-      </w:r>
-      <w:r>
-        <w:t>: Integer (Primary Key)</w:t>
-      </w:r>
-    </w:p>
-    <w:p>
-      <w:pPr>
-        <w:numPr>
-          <w:ilvl w:val="1"/>
-          <w:numId w:val="7"/>
-        </w:numPr>
-      </w:pPr>
-      <w:r>
-        <w:rPr>
-          <w:rFonts w:ascii="Roboto Mono" w:eastAsia="Roboto Mono" w:hAnsi="Roboto Mono" w:cs="Roboto Mono"/>
-          <w:color w:val="188038"/>
-        </w:rPr>
-        <w:t>name</w:t>
-      </w:r>
-      <w:r>
-        <w:t>: String (Unique)</w:t>
-      </w:r>
-    </w:p>
-    <w:p>
-      <w:pPr>
-        <w:numPr>
-          <w:ilvl w:val="0"/>
-          <w:numId w:val="7"/>
-        </w:numPr>
-      </w:pPr>
-      <w:r>
-        <w:rPr>
-          <w:b/>
-        </w:rPr>
-        <w:t>Group</w:t>
-      </w:r>
-    </w:p>
-    <w:p>
-      <w:pPr>
-        <w:numPr>
-          <w:ilvl w:val="1"/>
-          <w:numId w:val="7"/>
-        </w:numPr>
-      </w:pPr>
-      <w:r>
-        <w:rPr>
-          <w:rFonts w:ascii="Roboto Mono" w:eastAsia="Roboto Mono" w:hAnsi="Roboto Mono" w:cs="Roboto Mono"/>
-          <w:color w:val="188038"/>
-        </w:rPr>
-        <w:t>id</w:t>
-      </w:r>
-      <w:r>
-        <w:t>: Integer (Primary Key)</w:t>
-      </w:r>
-    </w:p>
-    <w:p>
-      <w:pPr>
-        <w:numPr>
-          <w:ilvl w:val="1"/>
-          <w:numId w:val="7"/>
-        </w:numPr>
-      </w:pPr>
-      <w:r>
-        <w:rPr>
-          <w:rFonts w:ascii="Roboto Mono" w:eastAsia="Roboto Mono" w:hAnsi="Roboto Mono" w:cs="Roboto Mono"/>
-          <w:color w:val="188038"/>
-        </w:rPr>
-        <w:t>name</w:t>
-      </w:r>
-      <w:r>
-        <w:t>: String</w:t>
-      </w:r>
-    </w:p>
-    <w:p>
-      <w:pPr>
-        <w:numPr>
-          <w:ilvl w:val="1"/>
-          <w:numId w:val="7"/>
-        </w:numPr>
-      </w:pPr>
-      <w:r>
-        <w:rPr>
-          <w:rFonts w:ascii="Roboto Mono" w:eastAsia="Roboto Mono" w:hAnsi="Roboto Mono" w:cs="Roboto Mono"/>
-          <w:color w:val="188038"/>
-        </w:rPr>
-        <w:t>admin_id</w:t>
-      </w:r>
-      <w:r>
-        <w:t>: Integer (Foreign Key to User)</w:t>
-      </w:r>
-    </w:p>
-    <w:p>
-      <w:pPr>
-        <w:numPr>
-          <w:ilvl w:val="0"/>
-          <w:numId w:val="7"/>
-        </w:numPr>
-      </w:pPr>
-      <w:r>
-        <w:rPr>
-          <w:b/>
-        </w:rPr>
-        <w:t>Todo</w:t>
-      </w:r>
-    </w:p>
-    <w:p>
-      <w:pPr>
-        <w:numPr>
-          <w:ilvl w:val="1"/>
-          <w:numId w:val="7"/>
-        </w:numPr>
-      </w:pPr>
-      <w:r>
-        <w:rPr>
-          <w:rFonts w:ascii="Roboto Mono" w:eastAsia="Roboto Mono" w:hAnsi="Roboto Mono" w:cs="Roboto Mono"/>
-          <w:color w:val="188038"/>
-        </w:rPr>
-        <w:t>id</w:t>
-      </w:r>
-      <w:r>
-        <w:t>: Integer (Primary Key)</w:t>
-      </w:r>
-    </w:p>
-    <w:p>
-      <w:pPr>
-        <w:numPr>
-          <w:ilvl w:val="1"/>
-          <w:numId w:val="7"/>
-        </w:numPr>
-      </w:pPr>
-      <w:r>
-        <w:rPr>
-          <w:rFonts w:ascii="Roboto Mono" w:eastAsia="Roboto Mono" w:hAnsi="Roboto Mono" w:cs="Roboto Mono"/>
-          <w:color w:val="188038"/>
-        </w:rPr>
-        <w:t>title</w:t>
-      </w:r>
-      <w:r>
-        <w:t>: String</w:t>
-      </w:r>
-    </w:p>
-    <w:p>
-      <w:pPr>
-        <w:numPr>
-          <w:ilvl w:val="1"/>
-          <w:numId w:val="7"/>
-        </w:numPr>
-      </w:pPr>
-      <w:r>
-        <w:rPr>
-          <w:rFonts w:ascii="Roboto Mono" w:eastAsia="Roboto Mono" w:hAnsi="Roboto Mono" w:cs="Roboto Mono"/>
-          <w:color w:val="188038"/>
-        </w:rPr>
-        <w:t>completed</w:t>
-      </w:r>
-      <w:r>
-        <w:t>: Boolean</w:t>
-      </w:r>
-    </w:p>
-    <w:p>
-      <w:pPr>
-        <w:numPr>
-          <w:ilvl w:val="1"/>
-          <w:numId w:val="7"/>
-        </w:numPr>
-      </w:pPr>
-      <w:r>
-        <w:rPr>
-          <w:color w:val="188038"/>
-        </w:rPr>
-        <w:t>startTime</w:t>
-      </w:r>
-      <w:r>
-        <w:t>: LocalDateTime</w:t>
-      </w:r>
-    </w:p>
-    <w:p>
-      <w:pPr>
-        <w:numPr>
-          <w:ilvl w:val="1"/>
-          <w:numId w:val="7"/>
-        </w:numPr>
-      </w:pPr>
-      <w:r>
-        <w:rPr>
-          <w:color w:val="188038"/>
-        </w:rPr>
-        <w:t>endTime</w:t>
-      </w:r>
-      <w:r>
-        <w:t>: LocalDateTime</w:t>
-      </w:r>
-    </w:p>
-    <w:p>
-      <w:pPr>
-        <w:numPr>
-          <w:ilvl w:val="1"/>
-          <w:numId w:val="7"/>
-        </w:numPr>
-      </w:pPr>
-      <w:r>
-        <w:rPr>
-          <w:rFonts w:ascii="Roboto Mono" w:eastAsia="Roboto Mono" w:hAnsi="Roboto Mono" w:cs="Roboto Mono"/>
-          <w:color w:val="188038"/>
-        </w:rPr>
-        <w:t>userId</w:t>
-      </w:r>
-      <w:r>
-        <w:t>: Integer (Foreign Key to Group)</w:t>
-      </w:r>
-    </w:p>
-    <w:p>
-      <w:pPr>
-        <w:numPr>
-          <w:ilvl w:val="0"/>
-          <w:numId w:val="7"/>
-        </w:numPr>
-      </w:pPr>
-      <w:r>
-        <w:rPr>
-          <w:b/>
-        </w:rPr>
-        <w:t>User_Role (Optional , if requirement occurs)</w:t>
-      </w:r>
-    </w:p>
-    <w:p>
-      <w:pPr>
-        <w:numPr>
-          <w:ilvl w:val="1"/>
-          <w:numId w:val="7"/>
-        </w:numPr>
-      </w:pPr>
-      <w:r>
-        <w:rPr>
-          <w:rFonts w:ascii="Roboto Mono" w:eastAsia="Roboto Mono" w:hAnsi="Roboto Mono" w:cs="Roboto Mono"/>
-          <w:color w:val="188038"/>
-        </w:rPr>
-        <w:t>user_id</w:t>
-      </w:r>
-      <w:r>
-        <w:t>: Integer (Foreign Key to User)</w:t>
-      </w:r>
-    </w:p>
-    <w:p>
-      <w:pPr>
-        <w:numPr>
-          <w:ilvl w:val="1"/>
-          <w:numId w:val="7"/>
-        </w:numPr>
-      </w:pPr>
-      <w:r>
-        <w:rPr>
-          <w:rFonts w:ascii="Roboto Mono" w:eastAsia="Roboto Mono" w:hAnsi="Roboto Mono" w:cs="Roboto Mono"/>
-          <w:color w:val="188038"/>
-        </w:rPr>
-        <w:t>role_id</w:t>
-      </w:r>
-      <w:r>
-        <w:t>: Integer (Foreign Key to Role)</w:t>
-      </w:r>
-    </w:p>
-    <w:p>
-      <w:pPr>
-        <w:numPr>
-          <w:ilvl w:val="0"/>
-          <w:numId w:val="7"/>
-        </w:numPr>
-      </w:pPr>
-      <w:r>
-        <w:rPr>
-          <w:b/>
-        </w:rPr>
-        <w:t>Group_Members</w:t>
-      </w:r>
-    </w:p>
-    <w:p>
-      <w:pPr>
-        <w:numPr>
-          <w:ilvl w:val="1"/>
-          <w:numId w:val="7"/>
-        </w:numPr>
-      </w:pPr>
-      <w:r>
-        <w:rPr>
-          <w:rFonts w:ascii="Roboto Mono" w:eastAsia="Roboto Mono" w:hAnsi="Roboto Mono" w:cs="Roboto Mono"/>
-          <w:color w:val="188038"/>
-        </w:rPr>
-        <w:t>group_id</w:t>
-      </w:r>
-      <w:r>
-        <w:t>: Integer (Foreign Key to Group)</w:t>
-      </w:r>
-    </w:p>
-    <w:p>
-      <w:pPr>
-        <w:numPr>
-          <w:ilvl w:val="1"/>
-          <w:numId w:val="7"/>
-        </w:numPr>
-        <w:spacing w:after="240"/>
-      </w:pPr>
-      <w:r>
-        <w:rPr>
-          <w:rFonts w:ascii="Roboto Mono" w:eastAsia="Roboto Mono" w:hAnsi="Roboto Mono" w:cs="Roboto Mono"/>
-          <w:color w:val="188038"/>
-        </w:rPr>
-        <w:t>user_id</w:t>
-      </w:r>
-      <w:r>
-        <w:t>: Integer (Foreign Key to User)</w:t>
-      </w:r>
-    </w:p>
-    <w:p>
-      <w:r>
-        <w:pict w14:anchorId="15C527FD">
-          <v:rect id="_x0000_i1034" style="width:0;height:1.5pt" o:hralign="center" o:hrstd="t" o:hr="t" fillcolor="#a0a0a0" stroked="f"/>
+        <w:t>2. Authentication</w:t>
+      </w:r>
+    </w:p>
+    <w:p>
+      <w:pPr>
+        <w:spacing w:before="240" w:after="240"/>
+      </w:pPr>
+      <w:r>
+        <w:t>The application uses OAuth2 for secure authentication. Users must obtain an access token to access protected endpoints.</w:t>
+      </w:r>
+    </w:p>
+    <w:p>
+      <w:r>
+        <w:pict w14:anchorId="43B37301">
+          <v:rect id="_x0000_i1038" style="width:0;height:1.5pt" o:hralign="center" o:hrstd="t" o:hr="t" fillcolor="#a0a0a0" stroked="f"/>
         </w:pict>
       </w:r>
     </w:p>
@@ -1243,8 +1940,8 @@
           <w:szCs w:val="26"/>
         </w:rPr>
       </w:pPr>
-      <w:bookmarkStart w:id="11" w:name="_q62lrm7j4aw" w:colFirst="0" w:colLast="0"/>
-      <w:bookmarkEnd w:id="11"/>
+      <w:bookmarkStart w:id="15" w:name="_obco4dxp7cec" w:colFirst="0" w:colLast="0"/>
+      <w:bookmarkEnd w:id="15"/>
       <w:r>
         <w:rPr>
           <w:b/>
@@ -1252,156 +1949,381 @@
           <w:sz w:val="26"/>
           <w:szCs w:val="26"/>
         </w:rPr>
-        <w:t>3. Relationships</w:t>
+        <w:t>3. Endpoints</w:t>
       </w:r>
     </w:p>
     <w:p>
       <w:pPr>
         <w:numPr>
           <w:ilvl w:val="0"/>
-          <w:numId w:val="5"/>
+          <w:numId w:val="10"/>
         </w:numPr>
         <w:spacing w:before="240"/>
       </w:pPr>
       <w:r>
-        <w:lastRenderedPageBreak/>
-        <w:t xml:space="preserve">One-to-many relationship between </w:t>
-      </w:r>
+        <w:t>Authentication Enpoints</w:t>
+      </w:r>
+    </w:p>
+    <w:p>
+      <w:pPr>
+        <w:numPr>
+          <w:ilvl w:val="1"/>
+          <w:numId w:val="10"/>
+        </w:numPr>
+      </w:pPr>
       <w:r>
         <w:rPr>
           <w:rFonts w:ascii="Roboto Mono" w:eastAsia="Roboto Mono" w:hAnsi="Roboto Mono" w:cs="Roboto Mono"/>
           <w:color w:val="188038"/>
         </w:rPr>
-        <w:t>User</w:t>
-      </w:r>
-      <w:r>
-        <w:t xml:space="preserve"> and </w:t>
+        <w:t>POST /</w:t>
       </w:r>
       <w:r>
         <w:rPr>
           <w:rFonts w:ascii="Roboto Mono" w:eastAsia="Roboto Mono" w:hAnsi="Roboto Mono" w:cs="Roboto Mono"/>
           <w:color w:val="188038"/>
         </w:rPr>
-        <w:t>Todo</w:t>
-      </w:r>
-      <w:r>
-        <w:t>.</w:t>
-      </w:r>
-    </w:p>
-    <w:p>
-      <w:pPr>
-        <w:numPr>
-          <w:ilvl w:val="0"/>
-          <w:numId w:val="5"/>
-        </w:numPr>
-      </w:pPr>
-      <w:r>
-        <w:t xml:space="preserve">Many-to-many relationship between </w:t>
+        <w:t>auth</w:t>
       </w:r>
       <w:r>
         <w:rPr>
           <w:rFonts w:ascii="Roboto Mono" w:eastAsia="Roboto Mono" w:hAnsi="Roboto Mono" w:cs="Roboto Mono"/>
           <w:color w:val="188038"/>
         </w:rPr>
-        <w:t>User</w:t>
-      </w:r>
-      <w:r>
-        <w:t xml:space="preserve"> and </w:t>
+        <w:t>/</w:t>
       </w:r>
       <w:r>
         <w:rPr>
           <w:rFonts w:ascii="Roboto Mono" w:eastAsia="Roboto Mono" w:hAnsi="Roboto Mono" w:cs="Roboto Mono"/>
           <w:color w:val="188038"/>
         </w:rPr>
-        <w:t>Role</w:t>
+        <w:t>login</w:t>
+      </w:r>
+      <w:r>
+        <w:t xml:space="preserve"> </w:t>
+      </w:r>
+      <w:r>
+        <w:t>–</w:t>
+      </w:r>
+      <w:r>
+        <w:t xml:space="preserve"> </w:t>
+      </w:r>
+      <w:r>
+        <w:t>User login via application</w:t>
       </w:r>
       <w:r>
         <w:t>.</w:t>
       </w:r>
-      <w:r>
-        <w:rPr>
-          <w:b/>
-        </w:rPr>
-        <w:t>(Optional , if requirement occurs)</w:t>
-      </w:r>
-    </w:p>
-    <w:p>
-      <w:pPr>
-        <w:numPr>
-          <w:ilvl w:val="0"/>
-          <w:numId w:val="5"/>
-        </w:numPr>
-      </w:pPr>
-      <w:r>
-        <w:t xml:space="preserve">One-to-many relationship between </w:t>
-      </w:r>
+    </w:p>
+    <w:p>
+      <w:pPr>
+        <w:numPr>
+          <w:ilvl w:val="1"/>
+          <w:numId w:val="10"/>
+        </w:numPr>
+      </w:pPr>
       <w:r>
         <w:rPr>
           <w:rFonts w:ascii="Roboto Mono" w:eastAsia="Roboto Mono" w:hAnsi="Roboto Mono" w:cs="Roboto Mono"/>
           <w:color w:val="188038"/>
         </w:rPr>
-        <w:t>Group</w:t>
-      </w:r>
-      <w:r>
-        <w:t xml:space="preserve"> and </w:t>
+        <w:t>POST /</w:t>
       </w:r>
       <w:r>
         <w:rPr>
           <w:rFonts w:ascii="Roboto Mono" w:eastAsia="Roboto Mono" w:hAnsi="Roboto Mono" w:cs="Roboto Mono"/>
           <w:color w:val="188038"/>
         </w:rPr>
-        <w:t>Todo</w:t>
-      </w:r>
-      <w:r>
-        <w:t>.</w:t>
-      </w:r>
-    </w:p>
-    <w:p>
-      <w:pPr>
-        <w:numPr>
-          <w:ilvl w:val="0"/>
-          <w:numId w:val="5"/>
-        </w:numPr>
-        <w:spacing w:after="240"/>
-      </w:pPr>
-      <w:r>
-        <w:t xml:space="preserve">Many-to-many relationship between </w:t>
+        <w:t>auth</w:t>
       </w:r>
       <w:r>
         <w:rPr>
           <w:rFonts w:ascii="Roboto Mono" w:eastAsia="Roboto Mono" w:hAnsi="Roboto Mono" w:cs="Roboto Mono"/>
           <w:color w:val="188038"/>
         </w:rPr>
-        <w:t>Group</w:t>
-      </w:r>
-      <w:r>
-        <w:t xml:space="preserve"> and </w:t>
+        <w:t>/</w:t>
       </w:r>
       <w:r>
         <w:rPr>
           <w:rFonts w:ascii="Roboto Mono" w:eastAsia="Roboto Mono" w:hAnsi="Roboto Mono" w:cs="Roboto Mono"/>
           <w:color w:val="188038"/>
         </w:rPr>
-        <w:t>User</w:t>
-      </w:r>
-      <w:r>
-        <w:t xml:space="preserve"> through </w:t>
-      </w:r>
+        <w:t>sendOtp</w:t>
+      </w:r>
+      <w:r>
+        <w:t xml:space="preserve"> </w:t>
+      </w:r>
+      <w:r>
+        <w:t>–</w:t>
+      </w:r>
+      <w:r>
+        <w:t xml:space="preserve"> </w:t>
+      </w:r>
+      <w:r>
+        <w:t xml:space="preserve">Sends </w:t>
+      </w:r>
+      <w:proofErr w:type="gramStart"/>
+      <w:r>
+        <w:t>a  mail</w:t>
+      </w:r>
+      <w:proofErr w:type="gramEnd"/>
+      <w:r>
+        <w:t xml:space="preserve"> consisting otp for signin, login and resetPassword.</w:t>
+      </w:r>
+    </w:p>
+    <w:p>
+      <w:pPr>
+        <w:numPr>
+          <w:ilvl w:val="0"/>
+          <w:numId w:val="10"/>
+        </w:numPr>
+        <w:spacing w:before="240"/>
+      </w:pPr>
+      <w:r>
+        <w:rPr>
+          <w:b/>
+        </w:rPr>
+        <w:t>User Endpoints</w:t>
+      </w:r>
+    </w:p>
+    <w:p>
+      <w:pPr>
+        <w:numPr>
+          <w:ilvl w:val="1"/>
+          <w:numId w:val="10"/>
+        </w:numPr>
+      </w:pPr>
       <w:r>
         <w:rPr>
           <w:rFonts w:ascii="Roboto Mono" w:eastAsia="Roboto Mono" w:hAnsi="Roboto Mono" w:cs="Roboto Mono"/>
           <w:color w:val="188038"/>
         </w:rPr>
-        <w:t>Group_Members</w:t>
-      </w:r>
-      <w:r>
-        <w:t>.</w:t>
-      </w:r>
-    </w:p>
-    <w:p>
-      <w:r>
-        <w:pict w14:anchorId="0B780327">
-          <v:rect id="_x0000_i1035" style="width:0;height:1.5pt" o:hralign="center" o:hrstd="t" o:hr="t" fillcolor="#a0a0a0" stroked="f"/>
+        <w:t>POST /api/users</w:t>
+      </w:r>
+      <w:r>
+        <w:t xml:space="preserve"> - Create a new user.</w:t>
+      </w:r>
+    </w:p>
+    <w:p>
+      <w:pPr>
+        <w:numPr>
+          <w:ilvl w:val="1"/>
+          <w:numId w:val="10"/>
+        </w:numPr>
+      </w:pPr>
+      <w:r>
+        <w:rPr>
+          <w:rFonts w:ascii="Roboto Mono" w:eastAsia="Roboto Mono" w:hAnsi="Roboto Mono" w:cs="Roboto Mono"/>
+          <w:color w:val="188038"/>
+        </w:rPr>
+        <w:t>POST /api/auth/login</w:t>
+      </w:r>
+      <w:r>
+        <w:t xml:space="preserve"> - User login.</w:t>
+      </w:r>
+    </w:p>
+    <w:p>
+      <w:pPr>
+        <w:numPr>
+          <w:ilvl w:val="1"/>
+          <w:numId w:val="10"/>
+        </w:numPr>
+      </w:pPr>
+      <w:r>
+        <w:rPr>
+          <w:rFonts w:ascii="Roboto Mono" w:eastAsia="Roboto Mono" w:hAnsi="Roboto Mono" w:cs="Roboto Mono"/>
+          <w:color w:val="188038"/>
+        </w:rPr>
+        <w:t>GET /api/user</w:t>
+      </w:r>
+      <w:r>
+        <w:rPr>
+          <w:rFonts w:ascii="Roboto Mono" w:eastAsia="Roboto Mono" w:hAnsi="Roboto Mono" w:cs="Roboto Mono"/>
+          <w:color w:val="188038"/>
+        </w:rPr>
+        <w:t>/profile</w:t>
+      </w:r>
+      <w:r>
+        <w:t xml:space="preserve"> - Get user details.</w:t>
+      </w:r>
+    </w:p>
+    <w:p>
+      <w:pPr>
+        <w:numPr>
+          <w:ilvl w:val="0"/>
+          <w:numId w:val="10"/>
+        </w:numPr>
+      </w:pPr>
+      <w:r>
+        <w:rPr>
+          <w:b/>
+        </w:rPr>
+        <w:t>Todo Endpoints</w:t>
+      </w:r>
+    </w:p>
+    <w:p>
+      <w:pPr>
+        <w:numPr>
+          <w:ilvl w:val="1"/>
+          <w:numId w:val="10"/>
+        </w:numPr>
+      </w:pPr>
+      <w:r>
+        <w:rPr>
+          <w:rFonts w:ascii="Roboto Mono" w:eastAsia="Roboto Mono" w:hAnsi="Roboto Mono" w:cs="Roboto Mono"/>
+          <w:color w:val="188038"/>
+        </w:rPr>
+        <w:t>GET /api/todos</w:t>
+      </w:r>
+      <w:r>
+        <w:t xml:space="preserve"> - Get all todos.</w:t>
+      </w:r>
+    </w:p>
+    <w:p>
+      <w:pPr>
+        <w:numPr>
+          <w:ilvl w:val="1"/>
+          <w:numId w:val="10"/>
+        </w:numPr>
+      </w:pPr>
+      <w:r>
+        <w:rPr>
+          <w:rFonts w:ascii="Roboto Mono" w:eastAsia="Roboto Mono" w:hAnsi="Roboto Mono" w:cs="Roboto Mono"/>
+          <w:color w:val="188038"/>
+        </w:rPr>
+        <w:t>POST /api/todos</w:t>
+      </w:r>
+      <w:r>
+        <w:t xml:space="preserve"> - Create a new todo.</w:t>
+      </w:r>
+    </w:p>
+    <w:p>
+      <w:pPr>
+        <w:numPr>
+          <w:ilvl w:val="1"/>
+          <w:numId w:val="10"/>
+        </w:numPr>
+      </w:pPr>
+      <w:r>
+        <w:rPr>
+          <w:rFonts w:ascii="Roboto Mono" w:eastAsia="Roboto Mono" w:hAnsi="Roboto Mono" w:cs="Roboto Mono"/>
+          <w:color w:val="188038"/>
+        </w:rPr>
+        <w:t>PUT /api/todos/{id}</w:t>
+      </w:r>
+      <w:r>
+        <w:t xml:space="preserve"> - Update a todo.</w:t>
+      </w:r>
+    </w:p>
+    <w:p>
+      <w:pPr>
+        <w:numPr>
+          <w:ilvl w:val="1"/>
+          <w:numId w:val="10"/>
+        </w:numPr>
+      </w:pPr>
+      <w:r>
+        <w:rPr>
+          <w:rFonts w:ascii="Roboto Mono" w:eastAsia="Roboto Mono" w:hAnsi="Roboto Mono" w:cs="Roboto Mono"/>
+          <w:color w:val="188038"/>
+        </w:rPr>
+        <w:t>DELETE /api/todos/{id}</w:t>
+      </w:r>
+      <w:r>
+        <w:t xml:space="preserve"> - Delete a todo.</w:t>
+      </w:r>
+    </w:p>
+    <w:p>
+      <w:pPr>
+        <w:numPr>
+          <w:ilvl w:val="0"/>
+          <w:numId w:val="10"/>
+        </w:numPr>
+      </w:pPr>
+      <w:r>
+        <w:rPr>
+          <w:b/>
+        </w:rPr>
+        <w:t>Group Endpoints</w:t>
+      </w:r>
+    </w:p>
+    <w:p>
+      <w:pPr>
+        <w:numPr>
+          <w:ilvl w:val="1"/>
+          <w:numId w:val="10"/>
+        </w:numPr>
+      </w:pPr>
+      <w:r>
+        <w:rPr>
+          <w:rFonts w:ascii="Roboto Mono" w:eastAsia="Roboto Mono" w:hAnsi="Roboto Mono" w:cs="Roboto Mono"/>
+          <w:color w:val="188038"/>
+        </w:rPr>
+        <w:t>POST /api/groups</w:t>
+      </w:r>
+      <w:r>
+        <w:t xml:space="preserve"> - Create a new group.</w:t>
+      </w:r>
+    </w:p>
+    <w:p>
+      <w:pPr>
+        <w:numPr>
+          <w:ilvl w:val="1"/>
+          <w:numId w:val="10"/>
+        </w:numPr>
+      </w:pPr>
+      <w:r>
+        <w:rPr>
+          <w:rFonts w:ascii="Roboto Mono" w:eastAsia="Roboto Mono" w:hAnsi="Roboto Mono" w:cs="Roboto Mono"/>
+          <w:color w:val="188038"/>
+        </w:rPr>
+        <w:t>GET /api/groups</w:t>
+      </w:r>
+      <w:r>
+        <w:t xml:space="preserve"> - Get all groups.</w:t>
+      </w:r>
+    </w:p>
+    <w:p>
+      <w:pPr>
+        <w:numPr>
+          <w:ilvl w:val="1"/>
+          <w:numId w:val="10"/>
+        </w:numPr>
+      </w:pPr>
+      <w:r>
+        <w:rPr>
+          <w:rFonts w:ascii="Roboto Mono" w:eastAsia="Roboto Mono" w:hAnsi="Roboto Mono" w:cs="Roboto Mono"/>
+          <w:color w:val="188038"/>
+        </w:rPr>
+        <w:t>POST /api/groups/{id}/members</w:t>
+      </w:r>
+      <w:r>
+        <w:t xml:space="preserve"> - Add a member to a group.</w:t>
+      </w:r>
+    </w:p>
+    <w:p>
+      <w:pPr>
+        <w:numPr>
+          <w:ilvl w:val="1"/>
+          <w:numId w:val="10"/>
+        </w:numPr>
+        <w:spacing w:after="240"/>
+      </w:pPr>
+      <w:r>
+        <w:rPr>
+          <w:rFonts w:ascii="Roboto Mono" w:eastAsia="Roboto Mono" w:hAnsi="Roboto Mono" w:cs="Roboto Mono"/>
+          <w:color w:val="188038"/>
+        </w:rPr>
+        <w:t>GET /api/groups/{id}/todos</w:t>
+      </w:r>
+      <w:r>
+        <w:t xml:space="preserve"> - Get todos of a group.</w:t>
+      </w:r>
+    </w:p>
+    <w:p>
+      <w:r>
+        <w:pict w14:anchorId="2827622F">
+          <v:rect id="_x0000_i1039" style="width:0;height:1.5pt" o:hralign="center" o:hrstd="t" o:hr="t" fillcolor="#a0a0a0" stroked="f"/>
         </w:pict>
       </w:r>
       <w:r>
@@ -1421,8 +2343,8 @@
           <w:szCs w:val="26"/>
         </w:rPr>
       </w:pPr>
-      <w:bookmarkStart w:id="12" w:name="_wbiynogy0pfs" w:colFirst="0" w:colLast="0"/>
-      <w:bookmarkEnd w:id="12"/>
+      <w:bookmarkStart w:id="16" w:name="_l4978i768kaa" w:colFirst="0" w:colLast="0"/>
+      <w:bookmarkEnd w:id="16"/>
       <w:r>
         <w:rPr>
           <w:b/>
@@ -1431,7 +2353,7 @@
           <w:szCs w:val="26"/>
         </w:rPr>
         <w:lastRenderedPageBreak/>
-        <w:t>API Design</w:t>
+        <w:t>Security Design</w:t>
       </w:r>
     </w:p>
     <w:p>
@@ -1447,8 +2369,8 @@
           <w:szCs w:val="22"/>
         </w:rPr>
       </w:pPr>
-      <w:bookmarkStart w:id="13" w:name="_un0j6j6vsw0u" w:colFirst="0" w:colLast="0"/>
-      <w:bookmarkEnd w:id="13"/>
+      <w:bookmarkStart w:id="17" w:name="_dple3g4gi9e5" w:colFirst="0" w:colLast="0"/>
+      <w:bookmarkEnd w:id="17"/>
       <w:r>
         <w:rPr>
           <w:b/>
@@ -1456,13 +2378,13 @@
           <w:sz w:val="22"/>
           <w:szCs w:val="22"/>
         </w:rPr>
-        <w:t>Title: Todo List Application API Documentation</w:t>
-      </w:r>
-    </w:p>
-    <w:p>
-      <w:r>
-        <w:pict w14:anchorId="19A2D5F0">
-          <v:rect id="_x0000_i1036" style="width:0;height:1.5pt" o:hralign="center" o:hrstd="t" o:hr="t" fillcolor="#a0a0a0" stroked="f"/>
+        <w:t>Title: Todo List Application Security Design</w:t>
+      </w:r>
+    </w:p>
+    <w:p>
+      <w:r>
+        <w:pict w14:anchorId="7767FD1A">
+          <v:rect id="_x0000_i1040" style="width:0;height:1.5pt" o:hralign="center" o:hrstd="t" o:hr="t" fillcolor="#a0a0a0" stroked="f"/>
         </w:pict>
       </w:r>
     </w:p>
@@ -1479,8 +2401,8 @@
           <w:szCs w:val="26"/>
         </w:rPr>
       </w:pPr>
-      <w:bookmarkStart w:id="14" w:name="_lze0bqispggy" w:colFirst="0" w:colLast="0"/>
-      <w:bookmarkEnd w:id="14"/>
+      <w:bookmarkStart w:id="18" w:name="_61awcc1z3ss9" w:colFirst="0" w:colLast="0"/>
+      <w:bookmarkEnd w:id="18"/>
       <w:r>
         <w:rPr>
           <w:b/>
@@ -1488,94 +2410,14 @@
           <w:sz w:val="26"/>
           <w:szCs w:val="26"/>
         </w:rPr>
-        <w:t>1. Introduction</w:t>
-      </w:r>
-    </w:p>
-    <w:p>
-      <w:pPr>
-        <w:spacing w:before="240" w:after="240"/>
-      </w:pPr>
-      <w:r>
-        <w:t>This document provides details of the RESTful APIs for the Todo List Application, including endpoints, request and response formats, and authentication requirements.</w:t>
-      </w:r>
-    </w:p>
-    <w:p>
-      <w:r>
-        <w:pict w14:anchorId="6C8C59CD">
-          <v:rect id="_x0000_i1037" style="width:0;height:1.5pt" o:hralign="center" o:hrstd="t" o:hr="t" fillcolor="#a0a0a0" stroked="f"/>
-        </w:pict>
-      </w:r>
-    </w:p>
-    <w:p>
-      <w:pPr>
-        <w:pStyle w:val="Heading3"/>
-        <w:keepNext w:val="0"/>
-        <w:keepLines w:val="0"/>
-        <w:spacing w:before="280"/>
-        <w:rPr>
-          <w:b/>
-          <w:color w:val="000000"/>
-          <w:sz w:val="26"/>
-          <w:szCs w:val="26"/>
-        </w:rPr>
-      </w:pPr>
-      <w:bookmarkStart w:id="15" w:name="_olultpc0af3e" w:colFirst="0" w:colLast="0"/>
-      <w:bookmarkEnd w:id="15"/>
-      <w:r>
-        <w:rPr>
-          <w:b/>
-          <w:color w:val="000000"/>
-          <w:sz w:val="26"/>
-          <w:szCs w:val="26"/>
-        </w:rPr>
-        <w:t>2. Authentication</w:t>
-      </w:r>
-    </w:p>
-    <w:p>
-      <w:pPr>
-        <w:spacing w:before="240" w:after="240"/>
-      </w:pPr>
-      <w:r>
-        <w:t>The application uses OAuth2 for secure authentication. Users must obtain an access token to access protected endpoints.</w:t>
-      </w:r>
-    </w:p>
-    <w:p>
-      <w:r>
-        <w:pict w14:anchorId="43B37301">
-          <v:rect id="_x0000_i1038" style="width:0;height:1.5pt" o:hralign="center" o:hrstd="t" o:hr="t" fillcolor="#a0a0a0" stroked="f"/>
-        </w:pict>
-      </w:r>
-    </w:p>
-    <w:p>
-      <w:pPr>
-        <w:pStyle w:val="Heading3"/>
-        <w:keepNext w:val="0"/>
-        <w:keepLines w:val="0"/>
-        <w:spacing w:before="280"/>
-        <w:rPr>
-          <w:b/>
-          <w:color w:val="000000"/>
-          <w:sz w:val="26"/>
-          <w:szCs w:val="26"/>
-        </w:rPr>
-      </w:pPr>
-      <w:bookmarkStart w:id="16" w:name="_obco4dxp7cec" w:colFirst="0" w:colLast="0"/>
-      <w:bookmarkEnd w:id="16"/>
-      <w:r>
-        <w:rPr>
-          <w:b/>
-          <w:color w:val="000000"/>
-          <w:sz w:val="26"/>
-          <w:szCs w:val="26"/>
-        </w:rPr>
-        <w:t>3. Endpoints</w:t>
+        <w:t>1. OAuth2 Implementation</w:t>
       </w:r>
     </w:p>
     <w:p>
       <w:pPr>
         <w:numPr>
           <w:ilvl w:val="0"/>
-          <w:numId w:val="10"/>
+          <w:numId w:val="4"/>
         </w:numPr>
         <w:spacing w:before="240"/>
       </w:pPr>
@@ -1583,411 +2425,69 @@
         <w:rPr>
           <w:b/>
         </w:rPr>
-        <w:t>User Endpoints</w:t>
-      </w:r>
-    </w:p>
-    <w:p>
-      <w:pPr>
-        <w:numPr>
-          <w:ilvl w:val="1"/>
-          <w:numId w:val="10"/>
-        </w:numPr>
-      </w:pPr>
+        <w:t>Grant Types</w:t>
+      </w:r>
+      <w:r>
+        <w:t>: Authorization Code, Refresh Token</w:t>
+      </w:r>
+    </w:p>
+    <w:p>
+      <w:pPr>
+        <w:numPr>
+          <w:ilvl w:val="0"/>
+          <w:numId w:val="4"/>
+        </w:numPr>
+      </w:pPr>
+      <w:r>
+        <w:rPr>
+          <w:b/>
+        </w:rPr>
+        <w:t>Token Endpoint</w:t>
+      </w:r>
+      <w:r>
+        <w:t xml:space="preserve">: </w:t>
+      </w:r>
       <w:r>
         <w:rPr>
           <w:rFonts w:ascii="Roboto Mono" w:eastAsia="Roboto Mono" w:hAnsi="Roboto Mono" w:cs="Roboto Mono"/>
           <w:color w:val="188038"/>
         </w:rPr>
-        <w:t>POST /api/users</w:t>
-      </w:r>
-      <w:r>
-        <w:t xml:space="preserve"> - Create a new user.</w:t>
-      </w:r>
-    </w:p>
-    <w:p>
-      <w:pPr>
-        <w:numPr>
-          <w:ilvl w:val="1"/>
-          <w:numId w:val="10"/>
-        </w:numPr>
-      </w:pPr>
+        <w:t>/oauth/token</w:t>
+      </w:r>
+    </w:p>
+    <w:p>
+      <w:pPr>
+        <w:numPr>
+          <w:ilvl w:val="0"/>
+          <w:numId w:val="4"/>
+        </w:numPr>
+        <w:spacing w:after="240"/>
+      </w:pPr>
+      <w:r>
+        <w:rPr>
+          <w:b/>
+        </w:rPr>
+        <w:t>Authorization Endpoint</w:t>
+      </w:r>
+      <w:r>
+        <w:t xml:space="preserve">: </w:t>
+      </w:r>
       <w:r>
         <w:rPr>
           <w:rFonts w:ascii="Roboto Mono" w:eastAsia="Roboto Mono" w:hAnsi="Roboto Mono" w:cs="Roboto Mono"/>
           <w:color w:val="188038"/>
         </w:rPr>
-        <w:t>POST /api/auth/login</w:t>
-      </w:r>
-      <w:r>
-        <w:t xml:space="preserve"> - User login.</w:t>
-      </w:r>
-    </w:p>
-    <w:p>
-      <w:pPr>
-        <w:numPr>
-          <w:ilvl w:val="1"/>
-          <w:numId w:val="10"/>
-        </w:numPr>
-      </w:pPr>
-      <w:r>
-        <w:rPr>
-          <w:rFonts w:ascii="Roboto Mono" w:eastAsia="Roboto Mono" w:hAnsi="Roboto Mono" w:cs="Roboto Mono"/>
-          <w:color w:val="188038"/>
-        </w:rPr>
-        <w:t>GET /api/user</w:t>
-      </w:r>
-      <w:r>
-        <w:rPr>
-          <w:rFonts w:ascii="Roboto Mono" w:eastAsia="Roboto Mono" w:hAnsi="Roboto Mono" w:cs="Roboto Mono"/>
-          <w:color w:val="188038"/>
-        </w:rPr>
-        <w:t>/profile</w:t>
-      </w:r>
-      <w:r>
-        <w:t xml:space="preserve"> - Get user details.</w:t>
-      </w:r>
-    </w:p>
-    <w:p>
-      <w:pPr>
-        <w:numPr>
-          <w:ilvl w:val="0"/>
-          <w:numId w:val="10"/>
-        </w:numPr>
-      </w:pPr>
-      <w:r>
-        <w:rPr>
-          <w:b/>
-        </w:rPr>
-        <w:t>Todo Endpoints</w:t>
-      </w:r>
-    </w:p>
-    <w:p>
-      <w:pPr>
-        <w:numPr>
-          <w:ilvl w:val="1"/>
-          <w:numId w:val="10"/>
-        </w:numPr>
-      </w:pPr>
-      <w:r>
-        <w:rPr>
-          <w:rFonts w:ascii="Roboto Mono" w:eastAsia="Roboto Mono" w:hAnsi="Roboto Mono" w:cs="Roboto Mono"/>
-          <w:color w:val="188038"/>
-        </w:rPr>
-        <w:t>GET /api/todos</w:t>
-      </w:r>
-      <w:r>
-        <w:t xml:space="preserve"> - Get all todos.</w:t>
-      </w:r>
-    </w:p>
-    <w:p>
-      <w:pPr>
-        <w:numPr>
-          <w:ilvl w:val="1"/>
-          <w:numId w:val="10"/>
-        </w:numPr>
-      </w:pPr>
-      <w:r>
-        <w:rPr>
-          <w:rFonts w:ascii="Roboto Mono" w:eastAsia="Roboto Mono" w:hAnsi="Roboto Mono" w:cs="Roboto Mono"/>
-          <w:color w:val="188038"/>
-        </w:rPr>
-        <w:t>POST /api/todos</w:t>
-      </w:r>
-      <w:r>
-        <w:t xml:space="preserve"> - Create a new todo.</w:t>
-      </w:r>
-    </w:p>
-    <w:p>
-      <w:pPr>
-        <w:numPr>
-          <w:ilvl w:val="1"/>
-          <w:numId w:val="10"/>
-        </w:numPr>
-      </w:pPr>
-      <w:r>
-        <w:rPr>
-          <w:rFonts w:ascii="Roboto Mono" w:eastAsia="Roboto Mono" w:hAnsi="Roboto Mono" w:cs="Roboto Mono"/>
-          <w:color w:val="188038"/>
-        </w:rPr>
-        <w:t>PUT /api/todos/{id}</w:t>
-      </w:r>
-      <w:r>
-        <w:t xml:space="preserve"> - Update a todo.</w:t>
-      </w:r>
-    </w:p>
-    <w:p>
-      <w:pPr>
-        <w:numPr>
-          <w:ilvl w:val="1"/>
-          <w:numId w:val="10"/>
-        </w:numPr>
-      </w:pPr>
-      <w:r>
-        <w:rPr>
-          <w:rFonts w:ascii="Roboto Mono" w:eastAsia="Roboto Mono" w:hAnsi="Roboto Mono" w:cs="Roboto Mono"/>
-          <w:color w:val="188038"/>
-        </w:rPr>
-        <w:t>DELETE /api/todos/{id}</w:t>
-      </w:r>
-      <w:r>
-        <w:t xml:space="preserve"> - Delete a todo.</w:t>
-      </w:r>
-    </w:p>
-    <w:p>
-      <w:pPr>
-        <w:numPr>
-          <w:ilvl w:val="0"/>
-          <w:numId w:val="10"/>
-        </w:numPr>
-      </w:pPr>
-      <w:r>
-        <w:rPr>
-          <w:b/>
-        </w:rPr>
-        <w:t>Group Endpoints</w:t>
-      </w:r>
-    </w:p>
-    <w:p>
-      <w:pPr>
-        <w:numPr>
-          <w:ilvl w:val="1"/>
-          <w:numId w:val="10"/>
-        </w:numPr>
-      </w:pPr>
-      <w:r>
-        <w:rPr>
-          <w:rFonts w:ascii="Roboto Mono" w:eastAsia="Roboto Mono" w:hAnsi="Roboto Mono" w:cs="Roboto Mono"/>
-          <w:color w:val="188038"/>
-        </w:rPr>
-        <w:t>POST /api/groups</w:t>
-      </w:r>
-      <w:r>
-        <w:t xml:space="preserve"> - Create a new group.</w:t>
-      </w:r>
-    </w:p>
-    <w:p>
-      <w:pPr>
-        <w:numPr>
-          <w:ilvl w:val="1"/>
-          <w:numId w:val="10"/>
-        </w:numPr>
-      </w:pPr>
-      <w:r>
-        <w:rPr>
-          <w:rFonts w:ascii="Roboto Mono" w:eastAsia="Roboto Mono" w:hAnsi="Roboto Mono" w:cs="Roboto Mono"/>
-          <w:color w:val="188038"/>
-        </w:rPr>
-        <w:t>GET /api/groups</w:t>
-      </w:r>
-      <w:r>
-        <w:t xml:space="preserve"> - Get all groups.</w:t>
-      </w:r>
-    </w:p>
-    <w:p>
-      <w:pPr>
-        <w:numPr>
-          <w:ilvl w:val="1"/>
-          <w:numId w:val="10"/>
-        </w:numPr>
-      </w:pPr>
-      <w:r>
-        <w:rPr>
-          <w:rFonts w:ascii="Roboto Mono" w:eastAsia="Roboto Mono" w:hAnsi="Roboto Mono" w:cs="Roboto Mono"/>
-          <w:color w:val="188038"/>
-        </w:rPr>
-        <w:t>POST /api/groups/{id}/members</w:t>
-      </w:r>
-      <w:r>
-        <w:t xml:space="preserve"> - Add a member to a group.</w:t>
-      </w:r>
-    </w:p>
-    <w:p>
-      <w:pPr>
-        <w:numPr>
-          <w:ilvl w:val="1"/>
-          <w:numId w:val="10"/>
-        </w:numPr>
-        <w:spacing w:after="240"/>
-      </w:pPr>
-      <w:r>
-        <w:rPr>
-          <w:rFonts w:ascii="Roboto Mono" w:eastAsia="Roboto Mono" w:hAnsi="Roboto Mono" w:cs="Roboto Mono"/>
-          <w:color w:val="188038"/>
-        </w:rPr>
-        <w:t>GET /api/groups/{id}/todos</w:t>
-      </w:r>
-      <w:r>
-        <w:t xml:space="preserve"> - Get todos of a group.</w:t>
-      </w:r>
-    </w:p>
-    <w:p>
-      <w:r>
-        <w:pict w14:anchorId="2827622F">
-          <v:rect id="_x0000_i1039" style="width:0;height:1.5pt" o:hralign="center" o:hrstd="t" o:hr="t" fillcolor="#a0a0a0" stroked="f"/>
-        </w:pict>
-      </w:r>
-      <w:r>
-        <w:br w:type="page"/>
-      </w:r>
-    </w:p>
-    <w:p>
-      <w:pPr>
-        <w:pStyle w:val="Heading3"/>
-        <w:keepNext w:val="0"/>
-        <w:keepLines w:val="0"/>
-        <w:spacing w:before="280"/>
-        <w:rPr>
-          <w:b/>
-          <w:color w:val="000000"/>
-          <w:sz w:val="26"/>
-          <w:szCs w:val="26"/>
-        </w:rPr>
-      </w:pPr>
-      <w:bookmarkStart w:id="17" w:name="_l4978i768kaa" w:colFirst="0" w:colLast="0"/>
-      <w:bookmarkEnd w:id="17"/>
-      <w:r>
-        <w:rPr>
-          <w:b/>
-          <w:color w:val="000000"/>
-          <w:sz w:val="26"/>
-          <w:szCs w:val="26"/>
-        </w:rPr>
-        <w:lastRenderedPageBreak/>
-        <w:t>Security Design</w:t>
-      </w:r>
-    </w:p>
-    <w:p>
-      <w:pPr>
-        <w:pStyle w:val="Heading4"/>
-        <w:keepNext w:val="0"/>
-        <w:keepLines w:val="0"/>
-        <w:spacing w:before="240" w:after="40"/>
-        <w:rPr>
-          <w:b/>
-          <w:color w:val="000000"/>
-          <w:sz w:val="22"/>
-          <w:szCs w:val="22"/>
-        </w:rPr>
-      </w:pPr>
-      <w:bookmarkStart w:id="18" w:name="_dple3g4gi9e5" w:colFirst="0" w:colLast="0"/>
-      <w:bookmarkEnd w:id="18"/>
-      <w:r>
-        <w:rPr>
-          <w:b/>
-          <w:color w:val="000000"/>
-          <w:sz w:val="22"/>
-          <w:szCs w:val="22"/>
-        </w:rPr>
-        <w:t>Title: Todo List Application Security Design</w:t>
-      </w:r>
-    </w:p>
-    <w:p>
-      <w:r>
-        <w:pict w14:anchorId="7767FD1A">
-          <v:rect id="_x0000_i1040" style="width:0;height:1.5pt" o:hralign="center" o:hrstd="t" o:hr="t" fillcolor="#a0a0a0" stroked="f"/>
-        </w:pict>
-      </w:r>
-    </w:p>
-    <w:p>
-      <w:pPr>
-        <w:pStyle w:val="Heading3"/>
-        <w:keepNext w:val="0"/>
-        <w:keepLines w:val="0"/>
-        <w:spacing w:before="280"/>
-        <w:rPr>
-          <w:b/>
-          <w:color w:val="000000"/>
-          <w:sz w:val="26"/>
-          <w:szCs w:val="26"/>
-        </w:rPr>
-      </w:pPr>
-      <w:bookmarkStart w:id="19" w:name="_61awcc1z3ss9" w:colFirst="0" w:colLast="0"/>
-      <w:bookmarkEnd w:id="19"/>
-      <w:r>
-        <w:rPr>
-          <w:b/>
-          <w:color w:val="000000"/>
-          <w:sz w:val="26"/>
-          <w:szCs w:val="26"/>
-        </w:rPr>
-        <w:t>1. OAuth2 Implementation</w:t>
-      </w:r>
-    </w:p>
-    <w:p>
-      <w:pPr>
-        <w:numPr>
-          <w:ilvl w:val="0"/>
-          <w:numId w:val="4"/>
-        </w:numPr>
-        <w:spacing w:before="240"/>
-      </w:pPr>
-      <w:r>
-        <w:rPr>
-          <w:b/>
-        </w:rPr>
-        <w:t>Grant Types</w:t>
-      </w:r>
-      <w:r>
-        <w:t>: Authorization Code, Refresh Token</w:t>
-      </w:r>
-    </w:p>
-    <w:p>
-      <w:pPr>
-        <w:numPr>
-          <w:ilvl w:val="0"/>
-          <w:numId w:val="4"/>
-        </w:numPr>
-      </w:pPr>
-      <w:r>
-        <w:rPr>
-          <w:b/>
-        </w:rPr>
-        <w:t>Token Endpoint</w:t>
-      </w:r>
-      <w:r>
-        <w:t xml:space="preserve">: </w:t>
-      </w:r>
-      <w:r>
-        <w:rPr>
-          <w:rFonts w:ascii="Roboto Mono" w:eastAsia="Roboto Mono" w:hAnsi="Roboto Mono" w:cs="Roboto Mono"/>
-          <w:color w:val="188038"/>
-        </w:rPr>
-        <w:t>/oauth/token</w:t>
-      </w:r>
-    </w:p>
-    <w:p>
-      <w:pPr>
-        <w:numPr>
-          <w:ilvl w:val="0"/>
-          <w:numId w:val="4"/>
-        </w:numPr>
-        <w:spacing w:after="240"/>
-      </w:pPr>
-      <w:r>
-        <w:rPr>
-          <w:b/>
-        </w:rPr>
-        <w:t>Authorization Endpoint</w:t>
-      </w:r>
-      <w:r>
-        <w:t xml:space="preserve">: </w:t>
-      </w:r>
-      <w:r>
-        <w:rPr>
-          <w:rFonts w:ascii="Roboto Mono" w:eastAsia="Roboto Mono" w:hAnsi="Roboto Mono" w:cs="Roboto Mono"/>
-          <w:color w:val="188038"/>
-        </w:rPr>
         <w:t>/oauth/authorize</w:t>
       </w:r>
     </w:p>
     <w:p>
-      <w:bookmarkStart w:id="20" w:name="_Hlk173966498"/>
+      <w:bookmarkStart w:id="19" w:name="_Hlk173966498"/>
       <w:r>
         <w:pict w14:anchorId="681C62C9">
           <v:rect id="_x0000_i1041" style="width:468pt;height:1.5pt" o:hralign="center" o:bullet="t" o:hrstd="t" o:hr="t" fillcolor="#a0a0a0" stroked="f"/>
         </w:pict>
       </w:r>
-      <w:bookmarkEnd w:id="20"/>
+      <w:bookmarkEnd w:id="19"/>
     </w:p>
     <w:p>
       <w:pPr>
@@ -2137,7 +2637,24 @@
         <w:t>Payload</w:t>
       </w:r>
       <w:r>
-        <w:t>: Includes claims like user ID and token expiration.</w:t>
+        <w:t xml:space="preserve">: Includes claims like user </w:t>
+      </w:r>
+      <w:proofErr w:type="gramStart"/>
+      <w:r>
+        <w:t xml:space="preserve">ID </w:t>
+      </w:r>
+      <w:r>
+        <w:t>,</w:t>
+      </w:r>
+      <w:proofErr w:type="gramEnd"/>
+      <w:r>
+        <w:t xml:space="preserve"> token expiration</w:t>
+      </w:r>
+      <w:r>
+        <w:t xml:space="preserve"> and user emailId</w:t>
+      </w:r>
+      <w:r>
+        <w:t>.</w:t>
       </w:r>
     </w:p>
     <w:p>
@@ -2669,8 +3186,9 @@
           <w:szCs w:val="24"/>
           <w:lang w:val="en-IN"/>
         </w:rPr>
-        <w:t>Implement refresh tokens for maintaining sessions.</w:t>
-      </w:r>
+        <w:t>Implement refresh tokens for maintaining sessions</w:t>
+      </w:r>
+      <w:proofErr w:type="gramStart"/>
       <w:r>
         <w:rPr>
           <w:rFonts w:ascii="Times New Roman" w:eastAsia="Times New Roman" w:hAnsi="Times New Roman" w:cs="Times New Roman"/>
@@ -2678,8 +3196,18 @@
           <w:szCs w:val="24"/>
           <w:lang w:val="en-IN"/>
         </w:rPr>
+        <w:t>.</w:t>
+      </w:r>
+      <w:r>
+        <w:rPr>
+          <w:rFonts w:ascii="Times New Roman" w:eastAsia="Times New Roman" w:hAnsi="Times New Roman" w:cs="Times New Roman"/>
+          <w:sz w:val="24"/>
+          <w:szCs w:val="24"/>
+          <w:lang w:val="en-IN"/>
+        </w:rPr>
         <w:t>)optional</w:t>
       </w:r>
+      <w:proofErr w:type="gramEnd"/>
     </w:p>
     <w:p>
       <w:r>
@@ -2746,8 +3274,8 @@
           <w:szCs w:val="26"/>
         </w:rPr>
       </w:pPr>
-      <w:bookmarkStart w:id="21" w:name="_75kzi2g2vegn" w:colFirst="0" w:colLast="0"/>
-      <w:bookmarkEnd w:id="21"/>
+      <w:bookmarkStart w:id="20" w:name="_75kzi2g2vegn" w:colFirst="0" w:colLast="0"/>
+      <w:bookmarkEnd w:id="20"/>
       <w:r>
         <w:rPr>
           <w:b/>
@@ -2946,8 +3474,8 @@
           <w:szCs w:val="26"/>
         </w:rPr>
       </w:pPr>
-      <w:bookmarkStart w:id="22" w:name="_9a31oju1t9un" w:colFirst="0" w:colLast="0"/>
-      <w:bookmarkEnd w:id="22"/>
+      <w:bookmarkStart w:id="21" w:name="_9a31oju1t9un" w:colFirst="0" w:colLast="0"/>
+      <w:bookmarkEnd w:id="21"/>
     </w:p>
     <w:p>
       <w:pPr>
@@ -3049,7 +3577,7 @@
 <w:numbering xmlns:wpc="http://schemas.microsoft.com/office/word/2010/wordprocessingCanvas" xmlns:cx="http://schemas.microsoft.com/office/drawing/2014/chartex" xmlns:cx1="http://schemas.microsoft.com/office/drawing/2015/9/8/chartex" xmlns:cx2="http://schemas.microsoft.com/office/drawing/2015/10/21/chartex" xmlns:cx3="http://schemas.microsoft.com/office/drawing/2016/5/9/chartex" xmlns:cx4="http://schemas.microsoft.com/office/drawing/2016/5/10/chartex" xmlns:cx5="http://schemas.microsoft.com/office/drawing/2016/5/11/chartex" xmlns:cx6="http://schemas.microsoft.com/office/drawing/2016/5/12/chartex" xmlns:cx7="http://schemas.microsoft.com/office/drawing/2016/5/13/chartex" xmlns:cx8="http://schemas.microsoft.com/office/drawing/2016/5/14/chartex" xmlns:mc="http://schemas.openxmlformats.org/markup-compatibility/2006" xmlns:aink="http://schemas.microsoft.com/office/drawing/2016/ink" xmlns:am3d="http://schemas.microsoft.com/office/drawing/2017/model3d" xmlns:o="urn:schemas-microsoft-com:office:office" xmlns:oel="http://schemas.microsoft.com/office/2019/extlst" xmlns:r="http://schemas.openxmlformats.org/officeDocument/2006/relationships" xmlns:m="http://schemas.openxmlformats.org/officeDocument/2006/math" xmlns:v="urn:schemas-microsoft-com:vml" xmlns:wp14="http://schemas.microsoft.com/office/word/2010/wordprocessingDrawing" xmlns:wp="http://schemas.openxmlformats.org/drawingml/2006/wordprocessingDrawing" xmlns:w10="urn:schemas-microsoft-com:office:word" xmlns:w="http://schemas.openxmlformats.org/wordprocessingml/2006/main" xmlns:w14="http://schemas.microsoft.com/office/word/2010/wordml" xmlns:w15="http://schemas.microsoft.com/office/word/2012/wordml" xmlns:w16cex="http://schemas.microsoft.com/office/word/2018/wordml/cex" xmlns:w16cid="http://schemas.microsoft.com/office/word/2016/wordml/cid" xmlns:w16="http://schemas.microsoft.com/office/word/2018/wordml" xmlns:w16du="http://schemas.microsoft.com/office/word/2023/wordml/word16du" xmlns:w16sdtdh="http://schemas.microsoft.com/office/word/2020/wordml/sdtdatahash" xmlns:w16se="http://schemas.microsoft.com/office/word/2015/wordml/symex" xmlns:wpg="http://schemas.microsoft.com/office/word/2010/wordprocessingGroup" xmlns:wpi="http://schemas.microsoft.com/office/word/2010/wordprocessingInk" xmlns:wne="http://schemas.microsoft.com/office/word/2006/wordml" xmlns:wps="http://schemas.microsoft.com/office/word/2010/wordprocessingShape" mc:Ignorable="w14 w15 w16se w16cid w16 w16cex w16sdtdh w16du wp14">
   <w:numPicBullet w:numPicBulletId="0">
     <w:pict>
-      <v:rect id="_x0000_i1037" style="width:0;height:1.5pt" o:hralign="center" o:bullet="t" o:hrstd="t" o:hr="t" fillcolor="#a0a0a0" stroked="f"/>
+      <v:rect id="_x0000_i1044" style="width:0;height:1.5pt" o:hralign="center" o:bullet="t" o:hrstd="t" o:hr="t" fillcolor="#a0a0a0" stroked="f"/>
     </w:pict>
   </w:numPicBullet>
   <w:abstractNum w:abstractNumId="0" w15:restartNumberingAfterBreak="0">
@@ -5548,6 +6076,17 @@
       <w:szCs w:val="20"/>
     </w:rPr>
   </w:style>
+  <w:style w:type="paragraph" w:styleId="ListParagraph">
+    <w:name w:val="List Paragraph"/>
+    <w:basedOn w:val="Normal"/>
+    <w:uiPriority w:val="34"/>
+    <w:qFormat/>
+    <w:rsid w:val="001910AD"/>
+    <w:pPr>
+      <w:ind w:left="720"/>
+      <w:contextualSpacing/>
+    </w:pPr>
+  </w:style>
 </w:styles>
 </file>
 

</xml_diff>